<commit_message>
ตรวจ/แก้ Test Plan, version control
</commit_message>
<xml_diff>
--- a/Test Plan/Version Control แผนการทดสอบและการประมาณการ.docx
+++ b/Test Plan/Version Control แผนการทดสอบและการประมาณการ.docx
@@ -1,6 +1,6 @@
 
 <file path=word/document.xml><?xml version="1.0" encoding="utf-8"?>
-<w:document xmlns:wpc="http://schemas.microsoft.com/office/word/2010/wordprocessingCanvas" xmlns:cx="http://schemas.microsoft.com/office/drawing/2014/chartex" xmlns:cx1="http://schemas.microsoft.com/office/drawing/2015/9/8/chartex" xmlns:cx2="http://schemas.microsoft.com/office/drawing/2015/10/21/chartex" xmlns:cx3="http://schemas.microsoft.com/office/drawing/2016/5/9/chartex" xmlns:cx4="http://schemas.microsoft.com/office/drawing/2016/5/10/chartex" xmlns:cx5="http://schemas.microsoft.com/office/drawing/2016/5/11/chartex" xmlns:cx6="http://schemas.microsoft.com/office/drawing/2016/5/12/chartex" xmlns:cx7="http://schemas.microsoft.com/office/drawing/2016/5/13/chartex" xmlns:cx8="http://schemas.microsoft.com/office/drawing/2016/5/14/chartex" xmlns:mc="http://schemas.openxmlformats.org/markup-compatibility/2006" xmlns:aink="http://schemas.microsoft.com/office/drawing/2016/ink" xmlns:am3d="http://schemas.microsoft.com/office/drawing/2017/model3d" xmlns:o="urn:schemas-microsoft-com:office:office" xmlns:r="http://schemas.openxmlformats.org/officeDocument/2006/relationships" xmlns:m="http://schemas.openxmlformats.org/officeDocument/2006/math" xmlns:v="urn:schemas-microsoft-com:vml" xmlns:wp14="http://schemas.microsoft.com/office/word/2010/wordprocessingDrawing" xmlns:wp="http://schemas.openxmlformats.org/drawingml/2006/wordprocessingDrawing" xmlns:w10="urn:schemas-microsoft-com:office:word" xmlns:w="http://schemas.openxmlformats.org/wordprocessingml/2006/main" xmlns:w14="http://schemas.microsoft.com/office/word/2010/wordml" xmlns:w15="http://schemas.microsoft.com/office/word/2012/wordml" xmlns:w16cex="http://schemas.microsoft.com/office/word/2018/wordml/cex" xmlns:w16cid="http://schemas.microsoft.com/office/word/2016/wordml/cid" xmlns:w16="http://schemas.microsoft.com/office/word/2018/wordml" xmlns:w16sdtdh="http://schemas.microsoft.com/office/word/2020/wordml/sdtdatahash" xmlns:w16se="http://schemas.microsoft.com/office/word/2015/wordml/symex" xmlns:wpg="http://schemas.microsoft.com/office/word/2010/wordprocessingGroup" xmlns:wpi="http://schemas.microsoft.com/office/word/2010/wordprocessingInk" xmlns:wne="http://schemas.microsoft.com/office/word/2006/wordml" xmlns:wps="http://schemas.microsoft.com/office/word/2010/wordprocessingShape" mc:Ignorable="w14 w15 w16se w16cid w16 w16cex w16sdtdh wp14">
+<w:document xmlns:wpc="http://schemas.microsoft.com/office/word/2010/wordprocessingCanvas" xmlns:cx="http://schemas.microsoft.com/office/drawing/2014/chartex" xmlns:cx1="http://schemas.microsoft.com/office/drawing/2015/9/8/chartex" xmlns:cx2="http://schemas.microsoft.com/office/drawing/2015/10/21/chartex" xmlns:mc="http://schemas.openxmlformats.org/markup-compatibility/2006" xmlns:o="urn:schemas-microsoft-com:office:office" xmlns:r="http://schemas.openxmlformats.org/officeDocument/2006/relationships" xmlns:m="http://schemas.openxmlformats.org/officeDocument/2006/math" xmlns:v="urn:schemas-microsoft-com:vml" xmlns:wp14="http://schemas.microsoft.com/office/word/2010/wordprocessingDrawing" xmlns:wp="http://schemas.openxmlformats.org/drawingml/2006/wordprocessingDrawing" xmlns:w10="urn:schemas-microsoft-com:office:word" xmlns:w="http://schemas.openxmlformats.org/wordprocessingml/2006/main" xmlns:w14="http://schemas.microsoft.com/office/word/2010/wordml" xmlns:w15="http://schemas.microsoft.com/office/word/2012/wordml" xmlns:w16se="http://schemas.microsoft.com/office/word/2015/wordml/symex" xmlns:wpg="http://schemas.microsoft.com/office/word/2010/wordprocessingGroup" xmlns:wpi="http://schemas.microsoft.com/office/word/2010/wordprocessingInk" xmlns:wne="http://schemas.microsoft.com/office/word/2006/wordml" xmlns:wps="http://schemas.microsoft.com/office/word/2010/wordprocessingShape" mc:Ignorable="w14 w15 w16se wp14">
   <w:body>
     <w:p>
       <w:pPr>
@@ -330,7 +330,7 @@
                 <w:sz w:val="32"/>
                 <w:szCs w:val="32"/>
               </w:rPr>
-              <w:t>9</w:t>
+              <w:t>16</w:t>
             </w:r>
             <w:r>
               <w:rPr>
@@ -668,6 +668,240 @@
         <w:tc>
           <w:tcPr>
             <w:tcW w:w="985" w:type="dxa"/>
+            <w:tcBorders>
+              <w:bottom w:val="single" w:sz="4" w:space="0" w:color="auto"/>
+            </w:tcBorders>
+            <w:shd w:val="clear" w:color="auto" w:fill="FFFFFF" w:themeFill="background1"/>
+          </w:tcPr>
+          <w:p>
+            <w:pPr>
+              <w:jc w:val="center"/>
+              <w:rPr>
+                <w:rFonts w:ascii="TH Sarabun New" w:hAnsi="TH Sarabun New" w:hint="cs"/>
+                <w:b/>
+                <w:bCs/>
+                <w:sz w:val="32"/>
+                <w:szCs w:val="32"/>
+                <w:cs/>
+              </w:rPr>
+            </w:pPr>
+            <w:r>
+              <w:rPr>
+                <w:rFonts w:ascii="TH Sarabun New" w:hAnsi="TH Sarabun New" w:hint="cs"/>
+                <w:sz w:val="32"/>
+                <w:szCs w:val="32"/>
+                <w:cs/>
+              </w:rPr>
+              <w:t>3.1.3</w:t>
+            </w:r>
+          </w:p>
+        </w:tc>
+        <w:tc>
+          <w:tcPr>
+            <w:tcW w:w="1980" w:type="dxa"/>
+            <w:tcBorders>
+              <w:bottom w:val="single" w:sz="4" w:space="0" w:color="auto"/>
+            </w:tcBorders>
+            <w:shd w:val="clear" w:color="auto" w:fill="FFFFFF" w:themeFill="background1"/>
+          </w:tcPr>
+          <w:p>
+            <w:pPr>
+              <w:jc w:val="center"/>
+              <w:rPr>
+                <w:rFonts w:ascii="TH Sarabun New" w:hAnsi="TH Sarabun New" w:hint="cs"/>
+                <w:b/>
+                <w:bCs/>
+                <w:sz w:val="32"/>
+                <w:szCs w:val="32"/>
+                <w:cs/>
+              </w:rPr>
+            </w:pPr>
+            <w:r>
+              <w:rPr>
+                <w:rFonts w:ascii="TH Sarabun New" w:hAnsi="TH Sarabun New" w:hint="cs"/>
+                <w:sz w:val="32"/>
+                <w:szCs w:val="32"/>
+                <w:cs/>
+              </w:rPr>
+              <w:t>16</w:t>
+            </w:r>
+            <w:r>
+              <w:rPr>
+                <w:rFonts w:ascii="TH Sarabun New" w:hAnsi="TH Sarabun New" w:hint="cs"/>
+                <w:sz w:val="32"/>
+                <w:szCs w:val="32"/>
+                <w:cs/>
+              </w:rPr>
+              <w:t xml:space="preserve"> ธันวาคม </w:t>
+            </w:r>
+            <w:r>
+              <w:rPr>
+                <w:rFonts w:ascii="TH Sarabun New" w:hAnsi="TH Sarabun New"/>
+                <w:sz w:val="32"/>
+                <w:szCs w:val="32"/>
+              </w:rPr>
+              <w:t>2564</w:t>
+            </w:r>
+          </w:p>
+        </w:tc>
+        <w:tc>
+          <w:tcPr>
+            <w:tcW w:w="2012" w:type="dxa"/>
+            <w:tcBorders>
+              <w:bottom w:val="single" w:sz="4" w:space="0" w:color="auto"/>
+            </w:tcBorders>
+            <w:shd w:val="clear" w:color="auto" w:fill="FFFFFF" w:themeFill="background1"/>
+          </w:tcPr>
+          <w:p>
+            <w:pPr>
+              <w:rPr>
+                <w:rFonts w:ascii="TH Sarabun New" w:hAnsi="TH Sarabun New" w:hint="cs"/>
+                <w:b/>
+                <w:bCs/>
+                <w:sz w:val="32"/>
+                <w:szCs w:val="32"/>
+                <w:cs/>
+              </w:rPr>
+            </w:pPr>
+            <w:r>
+              <w:rPr>
+                <w:rFonts w:ascii="TH Sarabun New" w:hAnsi="TH Sarabun New" w:hint="cs"/>
+                <w:sz w:val="32"/>
+                <w:szCs w:val="32"/>
+                <w:cs/>
+              </w:rPr>
+              <w:t>แก้ไข</w:t>
+            </w:r>
+          </w:p>
+        </w:tc>
+        <w:tc>
+          <w:tcPr>
+            <w:tcW w:w="1659" w:type="dxa"/>
+            <w:tcBorders>
+              <w:bottom w:val="single" w:sz="4" w:space="0" w:color="auto"/>
+            </w:tcBorders>
+            <w:shd w:val="clear" w:color="auto" w:fill="FFFFFF" w:themeFill="background1"/>
+          </w:tcPr>
+          <w:p>
+            <w:pPr>
+              <w:jc w:val="center"/>
+              <w:rPr>
+                <w:rFonts w:ascii="TH Sarabun New" w:hAnsi="TH Sarabun New" w:hint="cs"/>
+                <w:b/>
+                <w:bCs/>
+                <w:sz w:val="32"/>
+                <w:szCs w:val="32"/>
+                <w:cs/>
+              </w:rPr>
+            </w:pPr>
+            <w:r>
+              <w:rPr>
+                <w:rFonts w:ascii="TH Sarabun New" w:hAnsi="TH Sarabun New"/>
+                <w:sz w:val="32"/>
+                <w:szCs w:val="32"/>
+                <w:cs/>
+              </w:rPr>
+              <w:t>วรรัตน์</w:t>
+            </w:r>
+            <w:r>
+              <w:rPr>
+                <w:rFonts w:ascii="TH Sarabun New" w:hAnsi="TH Sarabun New"/>
+                <w:sz w:val="32"/>
+                <w:szCs w:val="32"/>
+                <w:cs/>
+              </w:rPr>
+              <w:t xml:space="preserve"> (</w:t>
+            </w:r>
+            <w:r>
+              <w:rPr>
+                <w:rFonts w:ascii="TH Sarabun New" w:hAnsi="TH Sarabun New"/>
+                <w:sz w:val="32"/>
+                <w:szCs w:val="32"/>
+              </w:rPr>
+              <w:t>QM</w:t>
+            </w:r>
+            <w:r>
+              <w:rPr>
+                <w:rFonts w:ascii="TH Sarabun New" w:hAnsi="TH Sarabun New"/>
+                <w:sz w:val="32"/>
+                <w:szCs w:val="32"/>
+                <w:cs/>
+              </w:rPr>
+              <w:t>)</w:t>
+            </w:r>
+          </w:p>
+        </w:tc>
+        <w:tc>
+          <w:tcPr>
+            <w:tcW w:w="1660" w:type="dxa"/>
+            <w:tcBorders>
+              <w:bottom w:val="single" w:sz="4" w:space="0" w:color="auto"/>
+            </w:tcBorders>
+            <w:shd w:val="clear" w:color="auto" w:fill="FFFFFF" w:themeFill="background1"/>
+          </w:tcPr>
+          <w:p>
+            <w:pPr>
+              <w:jc w:val="center"/>
+              <w:rPr>
+                <w:rFonts w:ascii="TH Sarabun New" w:hAnsi="TH Sarabun New" w:hint="cs"/>
+                <w:b/>
+                <w:bCs/>
+                <w:sz w:val="32"/>
+                <w:szCs w:val="32"/>
+                <w:cs/>
+              </w:rPr>
+            </w:pPr>
+            <w:r>
+              <w:rPr>
+                <w:rFonts w:ascii="TH Sarabun New" w:hAnsi="TH Sarabun New"/>
+                <w:sz w:val="32"/>
+                <w:szCs w:val="32"/>
+                <w:cs/>
+              </w:rPr>
+              <w:t>ณัฐนันท์</w:t>
+            </w:r>
+            <w:r>
+              <w:rPr>
+                <w:rFonts w:ascii="TH Sarabun New" w:hAnsi="TH Sarabun New" w:hint="cs"/>
+                <w:sz w:val="32"/>
+                <w:szCs w:val="32"/>
+                <w:cs/>
+              </w:rPr>
+              <w:t xml:space="preserve"> </w:t>
+            </w:r>
+            <w:r>
+              <w:rPr>
+                <w:rFonts w:ascii="TH Sarabun New" w:hAnsi="TH Sarabun New"/>
+                <w:sz w:val="32"/>
+                <w:szCs w:val="32"/>
+                <w:cs/>
+              </w:rPr>
+              <w:t>(</w:t>
+            </w:r>
+            <w:r>
+              <w:rPr>
+                <w:rFonts w:ascii="TH Sarabun New" w:hAnsi="TH Sarabun New"/>
+                <w:sz w:val="32"/>
+                <w:szCs w:val="32"/>
+              </w:rPr>
+              <w:t>QA</w:t>
+            </w:r>
+            <w:r>
+              <w:rPr>
+                <w:rFonts w:ascii="TH Sarabun New" w:hAnsi="TH Sarabun New"/>
+                <w:sz w:val="32"/>
+                <w:szCs w:val="32"/>
+                <w:cs/>
+              </w:rPr>
+              <w:t>)</w:t>
+            </w:r>
+          </w:p>
+        </w:tc>
+      </w:tr>
+      <w:tr>
+        <w:tc>
+          <w:tcPr>
+            <w:tcW w:w="985" w:type="dxa"/>
             <w:shd w:val="clear" w:color="auto" w:fill="auto"/>
           </w:tcPr>
           <w:p>
@@ -732,7 +966,7 @@
           <w:p>
             <w:pPr>
               <w:rPr>
-                <w:rFonts w:ascii="TH Sarabun New" w:hAnsi="TH Sarabun New"/>
+                <w:rFonts w:ascii="TH Sarabun New" w:hAnsi="TH Sarabun New" w:hint="cs"/>
                 <w:sz w:val="32"/>
                 <w:szCs w:val="32"/>
                 <w:cs/>
@@ -4131,344 +4365,6 @@
                 <w:cs/>
               </w:rPr>
               <w:t xml:space="preserve">สิงหาคม </w:t>
-            </w:r>
-            <w:r>
-              <w:rPr>
-                <w:rFonts w:ascii="TH Sarabun New" w:hAnsi="TH Sarabun New"/>
-                <w:sz w:val="32"/>
-                <w:szCs w:val="32"/>
-              </w:rPr>
-              <w:t>2564</w:t>
-            </w:r>
-          </w:p>
-        </w:tc>
-        <w:tc>
-          <w:tcPr>
-            <w:tcW w:w="2012" w:type="dxa"/>
-            <w:shd w:val="clear" w:color="auto" w:fill="auto"/>
-          </w:tcPr>
-          <w:p>
-            <w:pPr>
-              <w:rPr>
-                <w:rFonts w:ascii="TH Sarabun New" w:hAnsi="TH Sarabun New"/>
-                <w:sz w:val="32"/>
-                <w:szCs w:val="32"/>
-                <w:cs/>
-              </w:rPr>
-            </w:pPr>
-            <w:r>
-              <w:rPr>
-                <w:rFonts w:ascii="TH Sarabun New" w:hAnsi="TH Sarabun New" w:hint="cs"/>
-                <w:sz w:val="32"/>
-                <w:szCs w:val="32"/>
-                <w:cs/>
-              </w:rPr>
-              <w:t>แก้ไข</w:t>
-            </w:r>
-          </w:p>
-        </w:tc>
-        <w:tc>
-          <w:tcPr>
-            <w:tcW w:w="1659" w:type="dxa"/>
-            <w:shd w:val="clear" w:color="auto" w:fill="auto"/>
-          </w:tcPr>
-          <w:p>
-            <w:pPr>
-              <w:jc w:val="center"/>
-              <w:rPr>
-                <w:rFonts w:ascii="TH Sarabun New" w:hAnsi="TH Sarabun New"/>
-                <w:sz w:val="32"/>
-                <w:szCs w:val="32"/>
-              </w:rPr>
-            </w:pPr>
-            <w:r>
-              <w:rPr>
-                <w:rFonts w:ascii="TH Sarabun New" w:hAnsi="TH Sarabun New"/>
-                <w:sz w:val="32"/>
-                <w:szCs w:val="32"/>
-                <w:cs/>
-              </w:rPr>
-              <w:t>ณัฐดนัย</w:t>
-            </w:r>
-            <w:r>
-              <w:rPr>
-                <w:rFonts w:ascii="TH Sarabun New" w:hAnsi="TH Sarabun New"/>
-                <w:sz w:val="32"/>
-                <w:szCs w:val="32"/>
-                <w:cs/>
-              </w:rPr>
-              <w:t xml:space="preserve"> (</w:t>
-            </w:r>
-            <w:r>
-              <w:rPr>
-                <w:rFonts w:ascii="TH Sarabun New" w:hAnsi="TH Sarabun New"/>
-                <w:sz w:val="32"/>
-                <w:szCs w:val="32"/>
-              </w:rPr>
-              <w:t>DM</w:t>
-            </w:r>
-            <w:r>
-              <w:rPr>
-                <w:rFonts w:ascii="TH Sarabun New" w:hAnsi="TH Sarabun New"/>
-                <w:sz w:val="32"/>
-                <w:szCs w:val="32"/>
-                <w:cs/>
-              </w:rPr>
-              <w:t>)</w:t>
-            </w:r>
-          </w:p>
-          <w:p>
-            <w:pPr>
-              <w:jc w:val="center"/>
-              <w:rPr>
-                <w:rFonts w:ascii="TH Sarabun New" w:hAnsi="TH Sarabun New"/>
-                <w:sz w:val="32"/>
-                <w:szCs w:val="32"/>
-                <w:cs/>
-              </w:rPr>
-            </w:pPr>
-            <w:r>
-              <w:rPr>
-                <w:rFonts w:ascii="TH Sarabun New" w:hAnsi="TH Sarabun New"/>
-                <w:sz w:val="32"/>
-                <w:szCs w:val="32"/>
-                <w:cs/>
-              </w:rPr>
-              <w:t>กล้ายุทธ</w:t>
-            </w:r>
-            <w:r>
-              <w:rPr>
-                <w:rFonts w:ascii="TH Sarabun New" w:hAnsi="TH Sarabun New" w:hint="cs"/>
-                <w:sz w:val="32"/>
-                <w:szCs w:val="32"/>
-                <w:cs/>
-              </w:rPr>
-              <w:t xml:space="preserve"> </w:t>
-            </w:r>
-            <w:r>
-              <w:rPr>
-                <w:rFonts w:ascii="TH Sarabun New" w:hAnsi="TH Sarabun New"/>
-                <w:sz w:val="32"/>
-                <w:szCs w:val="32"/>
-                <w:cs/>
-              </w:rPr>
-              <w:t>(</w:t>
-            </w:r>
-            <w:r>
-              <w:rPr>
-                <w:rFonts w:ascii="TH Sarabun New" w:hAnsi="TH Sarabun New"/>
-                <w:sz w:val="32"/>
-                <w:szCs w:val="32"/>
-              </w:rPr>
-              <w:t>PL</w:t>
-            </w:r>
-            <w:r>
-              <w:rPr>
-                <w:rFonts w:ascii="TH Sarabun New" w:hAnsi="TH Sarabun New"/>
-                <w:sz w:val="32"/>
-                <w:szCs w:val="32"/>
-                <w:cs/>
-              </w:rPr>
-              <w:t>)</w:t>
-            </w:r>
-          </w:p>
-        </w:tc>
-        <w:tc>
-          <w:tcPr>
-            <w:tcW w:w="1660" w:type="dxa"/>
-            <w:shd w:val="clear" w:color="auto" w:fill="auto"/>
-          </w:tcPr>
-          <w:p>
-            <w:pPr>
-              <w:jc w:val="center"/>
-              <w:rPr>
-                <w:rFonts w:ascii="TH Sarabun New" w:hAnsi="TH Sarabun New"/>
-                <w:sz w:val="32"/>
-                <w:szCs w:val="32"/>
-              </w:rPr>
-            </w:pPr>
-            <w:r>
-              <w:rPr>
-                <w:rFonts w:ascii="TH Sarabun New" w:hAnsi="TH Sarabun New"/>
-                <w:sz w:val="32"/>
-                <w:szCs w:val="32"/>
-                <w:cs/>
-              </w:rPr>
-              <w:t>วริศรา</w:t>
-            </w:r>
-            <w:r>
-              <w:rPr>
-                <w:rFonts w:ascii="TH Sarabun New" w:hAnsi="TH Sarabun New"/>
-                <w:sz w:val="32"/>
-                <w:szCs w:val="32"/>
-                <w:cs/>
-              </w:rPr>
-              <w:t xml:space="preserve"> (</w:t>
-            </w:r>
-            <w:r>
-              <w:rPr>
-                <w:rFonts w:ascii="TH Sarabun New" w:hAnsi="TH Sarabun New"/>
-                <w:sz w:val="32"/>
-                <w:szCs w:val="32"/>
-              </w:rPr>
-              <w:t>D</w:t>
-            </w:r>
-            <w:r>
-              <w:rPr>
-                <w:rFonts w:ascii="TH Sarabun New" w:hAnsi="TH Sarabun New"/>
-                <w:sz w:val="32"/>
-                <w:szCs w:val="32"/>
-                <w:cs/>
-              </w:rPr>
-              <w:t>)</w:t>
-            </w:r>
-          </w:p>
-          <w:p>
-            <w:pPr>
-              <w:jc w:val="center"/>
-              <w:rPr>
-                <w:rFonts w:ascii="TH Sarabun New" w:hAnsi="TH Sarabun New"/>
-                <w:sz w:val="32"/>
-                <w:szCs w:val="32"/>
-                <w:cs/>
-              </w:rPr>
-            </w:pPr>
-            <w:r>
-              <w:rPr>
-                <w:rFonts w:ascii="TH Sarabun New" w:hAnsi="TH Sarabun New"/>
-                <w:sz w:val="32"/>
-                <w:szCs w:val="32"/>
-                <w:cs/>
-              </w:rPr>
-              <w:t>วรรัตน์</w:t>
-            </w:r>
-            <w:r>
-              <w:rPr>
-                <w:rFonts w:ascii="TH Sarabun New" w:hAnsi="TH Sarabun New" w:hint="cs"/>
-                <w:sz w:val="32"/>
-                <w:szCs w:val="32"/>
-                <w:cs/>
-              </w:rPr>
-              <w:t xml:space="preserve"> </w:t>
-            </w:r>
-            <w:r>
-              <w:rPr>
-                <w:rFonts w:ascii="TH Sarabun New" w:hAnsi="TH Sarabun New"/>
-                <w:sz w:val="32"/>
-                <w:szCs w:val="32"/>
-                <w:cs/>
-              </w:rPr>
-              <w:t>(</w:t>
-            </w:r>
-            <w:r>
-              <w:rPr>
-                <w:rFonts w:ascii="TH Sarabun New" w:hAnsi="TH Sarabun New"/>
-                <w:sz w:val="32"/>
-                <w:szCs w:val="32"/>
-              </w:rPr>
-              <w:t>QM</w:t>
-            </w:r>
-            <w:r>
-              <w:rPr>
-                <w:rFonts w:ascii="TH Sarabun New" w:hAnsi="TH Sarabun New"/>
-                <w:sz w:val="32"/>
-                <w:szCs w:val="32"/>
-                <w:cs/>
-              </w:rPr>
-              <w:t>)</w:t>
-            </w:r>
-          </w:p>
-        </w:tc>
-      </w:tr>
-      <w:tr>
-        <w:tc>
-          <w:tcPr>
-            <w:tcW w:w="985" w:type="dxa"/>
-            <w:shd w:val="clear" w:color="auto" w:fill="auto"/>
-          </w:tcPr>
-          <w:p>
-            <w:pPr>
-              <w:jc w:val="center"/>
-              <w:rPr>
-                <w:rFonts w:ascii="TH Sarabun New" w:hAnsi="TH Sarabun New"/>
-                <w:sz w:val="32"/>
-                <w:szCs w:val="32"/>
-              </w:rPr>
-            </w:pPr>
-            <w:r>
-              <w:rPr>
-                <w:rFonts w:ascii="TH Sarabun New" w:hAnsi="TH Sarabun New"/>
-                <w:sz w:val="32"/>
-                <w:szCs w:val="32"/>
-              </w:rPr>
-              <w:t>1</w:t>
-            </w:r>
-            <w:r>
-              <w:rPr>
-                <w:rFonts w:ascii="TH Sarabun New" w:hAnsi="TH Sarabun New"/>
-                <w:sz w:val="32"/>
-                <w:szCs w:val="32"/>
-                <w:cs/>
-              </w:rPr>
-              <w:t>.</w:t>
-            </w:r>
-            <w:r>
-              <w:rPr>
-                <w:rFonts w:ascii="TH Sarabun New" w:hAnsi="TH Sarabun New"/>
-                <w:sz w:val="32"/>
-                <w:szCs w:val="32"/>
-              </w:rPr>
-              <w:t>4</w:t>
-            </w:r>
-            <w:r>
-              <w:rPr>
-                <w:rFonts w:ascii="TH Sarabun New" w:hAnsi="TH Sarabun New"/>
-                <w:sz w:val="32"/>
-                <w:szCs w:val="32"/>
-                <w:cs/>
-              </w:rPr>
-              <w:t>.</w:t>
-            </w:r>
-            <w:r>
-              <w:rPr>
-                <w:rFonts w:ascii="TH Sarabun New" w:hAnsi="TH Sarabun New"/>
-                <w:sz w:val="32"/>
-                <w:szCs w:val="32"/>
-              </w:rPr>
-              <w:t>3</w:t>
-            </w:r>
-          </w:p>
-        </w:tc>
-        <w:tc>
-          <w:tcPr>
-            <w:tcW w:w="1980" w:type="dxa"/>
-            <w:shd w:val="clear" w:color="auto" w:fill="auto"/>
-          </w:tcPr>
-          <w:p>
-            <w:pPr>
-              <w:jc w:val="center"/>
-              <w:rPr>
-                <w:rFonts w:ascii="TH Sarabun New" w:hAnsi="TH Sarabun New"/>
-                <w:sz w:val="32"/>
-                <w:szCs w:val="32"/>
-              </w:rPr>
-            </w:pPr>
-            <w:r>
-              <w:rPr>
-                <w:rFonts w:ascii="TH Sarabun New" w:hAnsi="TH Sarabun New"/>
-                <w:sz w:val="32"/>
-                <w:szCs w:val="32"/>
-              </w:rPr>
-              <w:t>5</w:t>
-            </w:r>
-            <w:r>
-              <w:rPr>
-                <w:rFonts w:ascii="TH Sarabun New" w:hAnsi="TH Sarabun New" w:hint="cs"/>
-                <w:sz w:val="32"/>
-                <w:szCs w:val="32"/>
-                <w:cs/>
-              </w:rPr>
-              <w:t xml:space="preserve"> สิงหาคม </w:t>
             </w:r>
             <w:r>
               <w:rPr>
@@ -5073,7 +4969,7 @@
                 <w:sz w:val="32"/>
                 <w:szCs w:val="32"/>
               </w:rPr>
-              <w:t>9</w:t>
+              <w:t>16</w:t>
             </w:r>
             <w:r>
               <w:rPr>
@@ -5402,6 +5298,372 @@
         <w:tc>
           <w:tcPr>
             <w:tcW w:w="985" w:type="dxa"/>
+            <w:tcBorders>
+              <w:bottom w:val="single" w:sz="4" w:space="0" w:color="auto"/>
+            </w:tcBorders>
+            <w:shd w:val="clear" w:color="auto" w:fill="FFFFFF" w:themeFill="background1"/>
+          </w:tcPr>
+          <w:p>
+            <w:pPr>
+              <w:jc w:val="center"/>
+              <w:rPr>
+                <w:rFonts w:ascii="TH Sarabun New" w:hAnsi="TH Sarabun New" w:hint="cs"/>
+                <w:b/>
+                <w:bCs/>
+                <w:sz w:val="32"/>
+                <w:szCs w:val="32"/>
+                <w:cs/>
+              </w:rPr>
+            </w:pPr>
+            <w:r>
+              <w:rPr>
+                <w:rFonts w:ascii="TH Sarabun New" w:hAnsi="TH Sarabun New"/>
+                <w:sz w:val="32"/>
+                <w:szCs w:val="32"/>
+              </w:rPr>
+              <w:t>1</w:t>
+            </w:r>
+            <w:r>
+              <w:rPr>
+                <w:rFonts w:ascii="TH Sarabun New" w:hAnsi="TH Sarabun New"/>
+                <w:sz w:val="32"/>
+                <w:szCs w:val="32"/>
+                <w:cs/>
+              </w:rPr>
+              <w:t>.</w:t>
+            </w:r>
+            <w:r>
+              <w:rPr>
+                <w:rFonts w:ascii="TH Sarabun New" w:hAnsi="TH Sarabun New"/>
+                <w:sz w:val="32"/>
+                <w:szCs w:val="32"/>
+              </w:rPr>
+              <w:t>4</w:t>
+            </w:r>
+            <w:r>
+              <w:rPr>
+                <w:rFonts w:ascii="TH Sarabun New" w:hAnsi="TH Sarabun New"/>
+                <w:sz w:val="32"/>
+                <w:szCs w:val="32"/>
+                <w:cs/>
+              </w:rPr>
+              <w:t>.</w:t>
+            </w:r>
+            <w:r>
+              <w:rPr>
+                <w:rFonts w:ascii="TH Sarabun New" w:hAnsi="TH Sarabun New"/>
+                <w:sz w:val="32"/>
+                <w:szCs w:val="32"/>
+              </w:rPr>
+              <w:t>3</w:t>
+            </w:r>
+          </w:p>
+        </w:tc>
+        <w:tc>
+          <w:tcPr>
+            <w:tcW w:w="1980" w:type="dxa"/>
+            <w:tcBorders>
+              <w:bottom w:val="single" w:sz="4" w:space="0" w:color="auto"/>
+            </w:tcBorders>
+            <w:shd w:val="clear" w:color="auto" w:fill="FFFFFF" w:themeFill="background1"/>
+          </w:tcPr>
+          <w:p>
+            <w:pPr>
+              <w:jc w:val="center"/>
+              <w:rPr>
+                <w:rFonts w:ascii="TH Sarabun New" w:hAnsi="TH Sarabun New" w:hint="cs"/>
+                <w:b/>
+                <w:bCs/>
+                <w:sz w:val="32"/>
+                <w:szCs w:val="32"/>
+                <w:cs/>
+              </w:rPr>
+            </w:pPr>
+            <w:r>
+              <w:rPr>
+                <w:rFonts w:ascii="TH Sarabun New" w:hAnsi="TH Sarabun New"/>
+                <w:sz w:val="32"/>
+                <w:szCs w:val="32"/>
+              </w:rPr>
+              <w:t>5</w:t>
+            </w:r>
+            <w:r>
+              <w:rPr>
+                <w:rFonts w:ascii="TH Sarabun New" w:hAnsi="TH Sarabun New" w:hint="cs"/>
+                <w:sz w:val="32"/>
+                <w:szCs w:val="32"/>
+                <w:cs/>
+              </w:rPr>
+              <w:t xml:space="preserve"> สิงหาคม </w:t>
+            </w:r>
+            <w:r>
+              <w:rPr>
+                <w:rFonts w:ascii="TH Sarabun New" w:hAnsi="TH Sarabun New"/>
+                <w:sz w:val="32"/>
+                <w:szCs w:val="32"/>
+              </w:rPr>
+              <w:t>2564</w:t>
+            </w:r>
+          </w:p>
+        </w:tc>
+        <w:tc>
+          <w:tcPr>
+            <w:tcW w:w="2012" w:type="dxa"/>
+            <w:tcBorders>
+              <w:bottom w:val="single" w:sz="4" w:space="0" w:color="auto"/>
+            </w:tcBorders>
+            <w:shd w:val="clear" w:color="auto" w:fill="FFFFFF" w:themeFill="background1"/>
+          </w:tcPr>
+          <w:p>
+            <w:pPr>
+              <w:jc w:val="center"/>
+              <w:rPr>
+                <w:rFonts w:ascii="TH Sarabun New" w:hAnsi="TH Sarabun New" w:hint="cs"/>
+                <w:b/>
+                <w:bCs/>
+                <w:sz w:val="32"/>
+                <w:szCs w:val="32"/>
+                <w:cs/>
+              </w:rPr>
+            </w:pPr>
+            <w:r>
+              <w:rPr>
+                <w:rFonts w:ascii="TH Sarabun New" w:hAnsi="TH Sarabun New" w:hint="cs"/>
+                <w:sz w:val="32"/>
+                <w:szCs w:val="32"/>
+                <w:cs/>
+              </w:rPr>
+              <w:t>แก้ไข</w:t>
+            </w:r>
+          </w:p>
+        </w:tc>
+        <w:tc>
+          <w:tcPr>
+            <w:tcW w:w="1659" w:type="dxa"/>
+            <w:tcBorders>
+              <w:bottom w:val="single" w:sz="4" w:space="0" w:color="auto"/>
+            </w:tcBorders>
+            <w:shd w:val="clear" w:color="auto" w:fill="FFFFFF" w:themeFill="background1"/>
+          </w:tcPr>
+          <w:p>
+            <w:pPr>
+              <w:jc w:val="center"/>
+              <w:rPr>
+                <w:rFonts w:ascii="TH Sarabun New" w:hAnsi="TH Sarabun New"/>
+                <w:sz w:val="32"/>
+                <w:szCs w:val="32"/>
+              </w:rPr>
+            </w:pPr>
+            <w:r>
+              <w:rPr>
+                <w:rFonts w:ascii="TH Sarabun New" w:hAnsi="TH Sarabun New"/>
+                <w:sz w:val="32"/>
+                <w:szCs w:val="32"/>
+                <w:cs/>
+              </w:rPr>
+              <w:t>ณัฐดนัย</w:t>
+            </w:r>
+            <w:r>
+              <w:rPr>
+                <w:rFonts w:ascii="TH Sarabun New" w:hAnsi="TH Sarabun New"/>
+                <w:sz w:val="32"/>
+                <w:szCs w:val="32"/>
+                <w:cs/>
+              </w:rPr>
+              <w:t xml:space="preserve"> (</w:t>
+            </w:r>
+            <w:r>
+              <w:rPr>
+                <w:rFonts w:ascii="TH Sarabun New" w:hAnsi="TH Sarabun New"/>
+                <w:sz w:val="32"/>
+                <w:szCs w:val="32"/>
+              </w:rPr>
+              <w:t>DM</w:t>
+            </w:r>
+            <w:r>
+              <w:rPr>
+                <w:rFonts w:ascii="TH Sarabun New" w:hAnsi="TH Sarabun New"/>
+                <w:sz w:val="32"/>
+                <w:szCs w:val="32"/>
+                <w:cs/>
+              </w:rPr>
+              <w:t>)</w:t>
+            </w:r>
+          </w:p>
+          <w:p>
+            <w:pPr>
+              <w:jc w:val="center"/>
+              <w:rPr>
+                <w:rFonts w:ascii="TH Sarabun New" w:hAnsi="TH Sarabun New" w:hint="cs"/>
+                <w:b/>
+                <w:bCs/>
+                <w:sz w:val="32"/>
+                <w:szCs w:val="32"/>
+                <w:cs/>
+              </w:rPr>
+            </w:pPr>
+            <w:r>
+              <w:rPr>
+                <w:rFonts w:ascii="TH Sarabun New" w:hAnsi="TH Sarabun New"/>
+                <w:sz w:val="32"/>
+                <w:szCs w:val="32"/>
+                <w:cs/>
+              </w:rPr>
+              <w:t>กล้ายุทธ</w:t>
+            </w:r>
+            <w:r>
+              <w:rPr>
+                <w:rFonts w:ascii="TH Sarabun New" w:hAnsi="TH Sarabun New" w:hint="cs"/>
+                <w:sz w:val="32"/>
+                <w:szCs w:val="32"/>
+                <w:cs/>
+              </w:rPr>
+              <w:t xml:space="preserve"> </w:t>
+            </w:r>
+            <w:r>
+              <w:rPr>
+                <w:rFonts w:ascii="TH Sarabun New" w:hAnsi="TH Sarabun New"/>
+                <w:sz w:val="32"/>
+                <w:szCs w:val="32"/>
+                <w:cs/>
+              </w:rPr>
+              <w:t>(</w:t>
+            </w:r>
+            <w:r>
+              <w:rPr>
+                <w:rFonts w:ascii="TH Sarabun New" w:hAnsi="TH Sarabun New"/>
+                <w:sz w:val="32"/>
+                <w:szCs w:val="32"/>
+              </w:rPr>
+              <w:t>PL</w:t>
+            </w:r>
+            <w:r>
+              <w:rPr>
+                <w:rFonts w:ascii="TH Sarabun New" w:hAnsi="TH Sarabun New"/>
+                <w:sz w:val="32"/>
+                <w:szCs w:val="32"/>
+                <w:cs/>
+              </w:rPr>
+              <w:t>)</w:t>
+            </w:r>
+          </w:p>
+        </w:tc>
+        <w:tc>
+          <w:tcPr>
+            <w:tcW w:w="1660" w:type="dxa"/>
+            <w:tcBorders>
+              <w:bottom w:val="single" w:sz="4" w:space="0" w:color="auto"/>
+            </w:tcBorders>
+            <w:shd w:val="clear" w:color="auto" w:fill="FFFFFF" w:themeFill="background1"/>
+          </w:tcPr>
+          <w:p>
+            <w:pPr>
+              <w:jc w:val="center"/>
+              <w:rPr>
+                <w:rFonts w:ascii="TH Sarabun New" w:hAnsi="TH Sarabun New"/>
+                <w:sz w:val="32"/>
+                <w:szCs w:val="32"/>
+              </w:rPr>
+            </w:pPr>
+            <w:r>
+              <w:rPr>
+                <w:rFonts w:ascii="TH Sarabun New" w:hAnsi="TH Sarabun New"/>
+                <w:sz w:val="32"/>
+                <w:szCs w:val="32"/>
+                <w:cs/>
+              </w:rPr>
+              <w:t>วริศรา</w:t>
+            </w:r>
+            <w:r>
+              <w:rPr>
+                <w:rFonts w:ascii="TH Sarabun New" w:hAnsi="TH Sarabun New"/>
+                <w:sz w:val="32"/>
+                <w:szCs w:val="32"/>
+                <w:cs/>
+              </w:rPr>
+              <w:t xml:space="preserve"> (</w:t>
+            </w:r>
+            <w:r>
+              <w:rPr>
+                <w:rFonts w:ascii="TH Sarabun New" w:hAnsi="TH Sarabun New"/>
+                <w:sz w:val="32"/>
+                <w:szCs w:val="32"/>
+              </w:rPr>
+              <w:t>D</w:t>
+            </w:r>
+            <w:r>
+              <w:rPr>
+                <w:rFonts w:ascii="TH Sarabun New" w:hAnsi="TH Sarabun New"/>
+                <w:sz w:val="32"/>
+                <w:szCs w:val="32"/>
+                <w:cs/>
+              </w:rPr>
+              <w:t>)</w:t>
+            </w:r>
+          </w:p>
+          <w:p>
+            <w:pPr>
+              <w:jc w:val="center"/>
+              <w:rPr>
+                <w:rFonts w:ascii="TH Sarabun New" w:hAnsi="TH Sarabun New" w:hint="cs"/>
+                <w:b/>
+                <w:bCs/>
+                <w:sz w:val="32"/>
+                <w:szCs w:val="32"/>
+                <w:cs/>
+              </w:rPr>
+            </w:pPr>
+            <w:r>
+              <w:rPr>
+                <w:rFonts w:ascii="TH Sarabun New" w:hAnsi="TH Sarabun New"/>
+                <w:sz w:val="32"/>
+                <w:szCs w:val="32"/>
+                <w:cs/>
+              </w:rPr>
+              <w:t>วรรัตน์</w:t>
+            </w:r>
+            <w:r>
+              <w:rPr>
+                <w:rFonts w:ascii="TH Sarabun New" w:hAnsi="TH Sarabun New" w:hint="cs"/>
+                <w:sz w:val="32"/>
+                <w:szCs w:val="32"/>
+                <w:cs/>
+              </w:rPr>
+              <w:t xml:space="preserve"> </w:t>
+            </w:r>
+            <w:r>
+              <w:rPr>
+                <w:rFonts w:ascii="TH Sarabun New" w:hAnsi="TH Sarabun New"/>
+                <w:sz w:val="32"/>
+                <w:szCs w:val="32"/>
+                <w:cs/>
+              </w:rPr>
+              <w:t>(</w:t>
+            </w:r>
+            <w:r>
+              <w:rPr>
+                <w:rFonts w:ascii="TH Sarabun New" w:hAnsi="TH Sarabun New"/>
+                <w:sz w:val="32"/>
+                <w:szCs w:val="32"/>
+              </w:rPr>
+              <w:t>QM</w:t>
+            </w:r>
+            <w:r>
+              <w:rPr>
+                <w:rFonts w:ascii="TH Sarabun New" w:hAnsi="TH Sarabun New"/>
+                <w:sz w:val="32"/>
+                <w:szCs w:val="32"/>
+                <w:cs/>
+              </w:rPr>
+              <w:t>)</w:t>
+            </w:r>
+          </w:p>
+        </w:tc>
+      </w:tr>
+      <w:tr>
+        <w:tc>
+          <w:tcPr>
+            <w:tcW w:w="985" w:type="dxa"/>
             <w:shd w:val="clear" w:color="auto" w:fill="auto"/>
           </w:tcPr>
           <w:p>
@@ -8534,509 +8796,6 @@
                 <w:cs/>
               </w:rPr>
               <w:t>)</w:t>
-            </w:r>
-          </w:p>
-        </w:tc>
-      </w:tr>
-      <w:tr>
-        <w:tc>
-          <w:tcPr>
-            <w:tcW w:w="985" w:type="dxa"/>
-            <w:shd w:val="clear" w:color="auto" w:fill="auto"/>
-          </w:tcPr>
-          <w:p>
-            <w:pPr>
-              <w:jc w:val="center"/>
-              <w:rPr>
-                <w:rFonts w:ascii="TH Sarabun New" w:hAnsi="TH Sarabun New"/>
-                <w:sz w:val="32"/>
-                <w:szCs w:val="32"/>
-              </w:rPr>
-            </w:pPr>
-            <w:r>
-              <w:rPr>
-                <w:rFonts w:ascii="TH Sarabun New" w:hAnsi="TH Sarabun New"/>
-                <w:sz w:val="32"/>
-                <w:szCs w:val="32"/>
-              </w:rPr>
-              <w:t>1</w:t>
-            </w:r>
-            <w:r>
-              <w:rPr>
-                <w:rFonts w:ascii="TH Sarabun New" w:hAnsi="TH Sarabun New"/>
-                <w:sz w:val="32"/>
-                <w:szCs w:val="32"/>
-                <w:cs/>
-              </w:rPr>
-              <w:t>.</w:t>
-            </w:r>
-            <w:r>
-              <w:rPr>
-                <w:rFonts w:ascii="TH Sarabun New" w:hAnsi="TH Sarabun New"/>
-                <w:sz w:val="32"/>
-                <w:szCs w:val="32"/>
-              </w:rPr>
-              <w:t>2</w:t>
-            </w:r>
-            <w:r>
-              <w:rPr>
-                <w:rFonts w:ascii="TH Sarabun New" w:hAnsi="TH Sarabun New"/>
-                <w:sz w:val="32"/>
-                <w:szCs w:val="32"/>
-                <w:cs/>
-              </w:rPr>
-              <w:t>.</w:t>
-            </w:r>
-            <w:r>
-              <w:rPr>
-                <w:rFonts w:ascii="TH Sarabun New" w:hAnsi="TH Sarabun New"/>
-                <w:sz w:val="32"/>
-                <w:szCs w:val="32"/>
-              </w:rPr>
-              <w:t>1</w:t>
-            </w:r>
-          </w:p>
-        </w:tc>
-        <w:tc>
-          <w:tcPr>
-            <w:tcW w:w="1980" w:type="dxa"/>
-            <w:shd w:val="clear" w:color="auto" w:fill="auto"/>
-          </w:tcPr>
-          <w:p>
-            <w:pPr>
-              <w:jc w:val="center"/>
-              <w:rPr>
-                <w:rFonts w:ascii="TH Sarabun New" w:hAnsi="TH Sarabun New"/>
-                <w:sz w:val="32"/>
-                <w:szCs w:val="32"/>
-              </w:rPr>
-            </w:pPr>
-            <w:r>
-              <w:rPr>
-                <w:rFonts w:ascii="TH Sarabun New" w:hAnsi="TH Sarabun New"/>
-                <w:sz w:val="32"/>
-                <w:szCs w:val="32"/>
-              </w:rPr>
-              <w:t xml:space="preserve">15 </w:t>
-            </w:r>
-            <w:r>
-              <w:rPr>
-                <w:rFonts w:ascii="TH Sarabun New" w:hAnsi="TH Sarabun New"/>
-                <w:sz w:val="32"/>
-                <w:szCs w:val="32"/>
-                <w:cs/>
-              </w:rPr>
-              <w:t>กรกฎาคม</w:t>
-            </w:r>
-            <w:r>
-              <w:rPr>
-                <w:rFonts w:ascii="TH Sarabun New" w:hAnsi="TH Sarabun New" w:hint="cs"/>
-                <w:sz w:val="32"/>
-                <w:szCs w:val="32"/>
-                <w:cs/>
-              </w:rPr>
-              <w:t xml:space="preserve"> </w:t>
-            </w:r>
-            <w:r>
-              <w:rPr>
-                <w:rFonts w:ascii="TH Sarabun New" w:hAnsi="TH Sarabun New"/>
-                <w:sz w:val="32"/>
-                <w:szCs w:val="32"/>
-              </w:rPr>
-              <w:t>2564</w:t>
-            </w:r>
-          </w:p>
-        </w:tc>
-        <w:tc>
-          <w:tcPr>
-            <w:tcW w:w="2012" w:type="dxa"/>
-            <w:shd w:val="clear" w:color="auto" w:fill="auto"/>
-          </w:tcPr>
-          <w:p>
-            <w:pPr>
-              <w:rPr>
-                <w:rFonts w:ascii="TH Sarabun New" w:hAnsi="TH Sarabun New"/>
-                <w:sz w:val="32"/>
-                <w:szCs w:val="32"/>
-                <w:cs/>
-              </w:rPr>
-            </w:pPr>
-            <w:r>
-              <w:rPr>
-                <w:rFonts w:ascii="TH Sarabun New" w:hAnsi="TH Sarabun New" w:hint="cs"/>
-                <w:sz w:val="32"/>
-                <w:szCs w:val="32"/>
-                <w:cs/>
-              </w:rPr>
-              <w:t>จัดทำ</w:t>
-            </w:r>
-          </w:p>
-        </w:tc>
-        <w:tc>
-          <w:tcPr>
-            <w:tcW w:w="1659" w:type="dxa"/>
-            <w:shd w:val="clear" w:color="auto" w:fill="auto"/>
-          </w:tcPr>
-          <w:p>
-            <w:pPr>
-              <w:jc w:val="center"/>
-              <w:rPr>
-                <w:rFonts w:ascii="TH Sarabun New" w:hAnsi="TH Sarabun New"/>
-                <w:sz w:val="32"/>
-                <w:szCs w:val="32"/>
-              </w:rPr>
-            </w:pPr>
-            <w:r>
-              <w:rPr>
-                <w:rFonts w:ascii="TH Sarabun New" w:hAnsi="TH Sarabun New"/>
-                <w:sz w:val="32"/>
-                <w:szCs w:val="32"/>
-                <w:cs/>
-              </w:rPr>
-              <w:t>ณัฐดนัย</w:t>
-            </w:r>
-            <w:r>
-              <w:rPr>
-                <w:rFonts w:ascii="TH Sarabun New" w:hAnsi="TH Sarabun New"/>
-                <w:sz w:val="32"/>
-                <w:szCs w:val="32"/>
-                <w:cs/>
-              </w:rPr>
-              <w:t xml:space="preserve"> (</w:t>
-            </w:r>
-            <w:r>
-              <w:rPr>
-                <w:rFonts w:ascii="TH Sarabun New" w:hAnsi="TH Sarabun New"/>
-                <w:sz w:val="32"/>
-                <w:szCs w:val="32"/>
-              </w:rPr>
-              <w:t>DM</w:t>
-            </w:r>
-            <w:r>
-              <w:rPr>
-                <w:rFonts w:ascii="TH Sarabun New" w:hAnsi="TH Sarabun New"/>
-                <w:sz w:val="32"/>
-                <w:szCs w:val="32"/>
-                <w:cs/>
-              </w:rPr>
-              <w:t>)</w:t>
-            </w:r>
-          </w:p>
-          <w:p>
-            <w:pPr>
-              <w:jc w:val="center"/>
-              <w:rPr>
-                <w:rFonts w:ascii="TH Sarabun New" w:hAnsi="TH Sarabun New"/>
-                <w:sz w:val="32"/>
-                <w:szCs w:val="32"/>
-              </w:rPr>
-            </w:pPr>
-            <w:r>
-              <w:rPr>
-                <w:rFonts w:ascii="TH Sarabun New" w:hAnsi="TH Sarabun New"/>
-                <w:sz w:val="32"/>
-                <w:szCs w:val="32"/>
-                <w:cs/>
-              </w:rPr>
-              <w:t>กล้ายุทธ</w:t>
-            </w:r>
-            <w:r>
-              <w:rPr>
-                <w:rFonts w:ascii="TH Sarabun New" w:hAnsi="TH Sarabun New" w:hint="cs"/>
-                <w:sz w:val="32"/>
-                <w:szCs w:val="32"/>
-                <w:cs/>
-              </w:rPr>
-              <w:t xml:space="preserve"> </w:t>
-            </w:r>
-            <w:r>
-              <w:rPr>
-                <w:rFonts w:ascii="TH Sarabun New" w:hAnsi="TH Sarabun New"/>
-                <w:sz w:val="32"/>
-                <w:szCs w:val="32"/>
-                <w:cs/>
-              </w:rPr>
-              <w:t>(</w:t>
-            </w:r>
-            <w:r>
-              <w:rPr>
-                <w:rFonts w:ascii="TH Sarabun New" w:hAnsi="TH Sarabun New"/>
-                <w:sz w:val="32"/>
-                <w:szCs w:val="32"/>
-              </w:rPr>
-              <w:t>PL</w:t>
-            </w:r>
-            <w:r>
-              <w:rPr>
-                <w:rFonts w:ascii="TH Sarabun New" w:hAnsi="TH Sarabun New"/>
-                <w:sz w:val="32"/>
-                <w:szCs w:val="32"/>
-                <w:cs/>
-              </w:rPr>
-              <w:t>)</w:t>
-            </w:r>
-          </w:p>
-        </w:tc>
-        <w:tc>
-          <w:tcPr>
-            <w:tcW w:w="1660" w:type="dxa"/>
-            <w:shd w:val="clear" w:color="auto" w:fill="auto"/>
-          </w:tcPr>
-          <w:p>
-            <w:pPr>
-              <w:jc w:val="center"/>
-              <w:rPr>
-                <w:rFonts w:ascii="TH Sarabun New" w:hAnsi="TH Sarabun New"/>
-                <w:sz w:val="32"/>
-                <w:szCs w:val="32"/>
-              </w:rPr>
-            </w:pPr>
-            <w:r>
-              <w:rPr>
-                <w:rFonts w:ascii="TH Sarabun New" w:hAnsi="TH Sarabun New"/>
-                <w:sz w:val="32"/>
-                <w:szCs w:val="32"/>
-                <w:cs/>
-              </w:rPr>
-              <w:t>วริศรา</w:t>
-            </w:r>
-            <w:r>
-              <w:rPr>
-                <w:rFonts w:ascii="TH Sarabun New" w:hAnsi="TH Sarabun New"/>
-                <w:sz w:val="32"/>
-                <w:szCs w:val="32"/>
-                <w:cs/>
-              </w:rPr>
-              <w:t xml:space="preserve"> (</w:t>
-            </w:r>
-            <w:r>
-              <w:rPr>
-                <w:rFonts w:ascii="TH Sarabun New" w:hAnsi="TH Sarabun New"/>
-                <w:sz w:val="32"/>
-                <w:szCs w:val="32"/>
-              </w:rPr>
-              <w:t>D</w:t>
-            </w:r>
-            <w:r>
-              <w:rPr>
-                <w:rFonts w:ascii="TH Sarabun New" w:hAnsi="TH Sarabun New"/>
-                <w:sz w:val="32"/>
-                <w:szCs w:val="32"/>
-                <w:cs/>
-              </w:rPr>
-              <w:t>)</w:t>
-            </w:r>
-          </w:p>
-          <w:p>
-            <w:pPr>
-              <w:jc w:val="center"/>
-              <w:rPr>
-                <w:rFonts w:ascii="TH Sarabun New" w:hAnsi="TH Sarabun New"/>
-                <w:sz w:val="32"/>
-                <w:szCs w:val="32"/>
-              </w:rPr>
-            </w:pPr>
-            <w:r>
-              <w:rPr>
-                <w:rFonts w:ascii="TH Sarabun New" w:hAnsi="TH Sarabun New"/>
-                <w:sz w:val="32"/>
-                <w:szCs w:val="32"/>
-                <w:cs/>
-              </w:rPr>
-              <w:t>วรรัตน์</w:t>
-            </w:r>
-            <w:r>
-              <w:rPr>
-                <w:rFonts w:ascii="TH Sarabun New" w:hAnsi="TH Sarabun New" w:hint="cs"/>
-                <w:sz w:val="32"/>
-                <w:szCs w:val="32"/>
-                <w:cs/>
-              </w:rPr>
-              <w:t xml:space="preserve"> </w:t>
-            </w:r>
-            <w:r>
-              <w:rPr>
-                <w:rFonts w:ascii="TH Sarabun New" w:hAnsi="TH Sarabun New"/>
-                <w:sz w:val="32"/>
-                <w:szCs w:val="32"/>
-                <w:cs/>
-              </w:rPr>
-              <w:t>(</w:t>
-            </w:r>
-            <w:r>
-              <w:rPr>
-                <w:rFonts w:ascii="TH Sarabun New" w:hAnsi="TH Sarabun New"/>
-                <w:sz w:val="32"/>
-                <w:szCs w:val="32"/>
-              </w:rPr>
-              <w:t>QM</w:t>
-            </w:r>
-            <w:r>
-              <w:rPr>
-                <w:rFonts w:ascii="TH Sarabun New" w:hAnsi="TH Sarabun New"/>
-                <w:sz w:val="32"/>
-                <w:szCs w:val="32"/>
-                <w:cs/>
-              </w:rPr>
-              <w:t>)</w:t>
-            </w:r>
-          </w:p>
-        </w:tc>
-      </w:tr>
-      <w:tr>
-        <w:tc>
-          <w:tcPr>
-            <w:tcW w:w="985" w:type="dxa"/>
-            <w:shd w:val="clear" w:color="auto" w:fill="auto"/>
-          </w:tcPr>
-          <w:p>
-            <w:pPr>
-              <w:jc w:val="center"/>
-              <w:rPr>
-                <w:rFonts w:ascii="TH Sarabun New" w:hAnsi="TH Sarabun New"/>
-                <w:sz w:val="32"/>
-                <w:szCs w:val="32"/>
-              </w:rPr>
-            </w:pPr>
-            <w:r>
-              <w:rPr>
-                <w:rFonts w:ascii="TH Sarabun New" w:hAnsi="TH Sarabun New"/>
-                <w:sz w:val="32"/>
-                <w:szCs w:val="32"/>
-              </w:rPr>
-              <w:t>3.2.1</w:t>
-            </w:r>
-          </w:p>
-        </w:tc>
-        <w:tc>
-          <w:tcPr>
-            <w:tcW w:w="1980" w:type="dxa"/>
-            <w:shd w:val="clear" w:color="auto" w:fill="auto"/>
-          </w:tcPr>
-          <w:p>
-            <w:pPr>
-              <w:jc w:val="center"/>
-              <w:rPr>
-                <w:rFonts w:ascii="TH Sarabun New" w:hAnsi="TH Sarabun New"/>
-                <w:sz w:val="32"/>
-                <w:szCs w:val="32"/>
-              </w:rPr>
-            </w:pPr>
-            <w:r>
-              <w:rPr>
-                <w:rFonts w:ascii="TH Sarabun New" w:hAnsi="TH Sarabun New"/>
-                <w:sz w:val="32"/>
-                <w:szCs w:val="32"/>
-              </w:rPr>
-              <w:t xml:space="preserve">9 </w:t>
-            </w:r>
-            <w:r>
-              <w:rPr>
-                <w:rFonts w:ascii="TH Sarabun New" w:hAnsi="TH Sarabun New" w:hint="cs"/>
-                <w:sz w:val="32"/>
-                <w:szCs w:val="32"/>
-                <w:cs/>
-              </w:rPr>
-              <w:t xml:space="preserve">ธันวาคม </w:t>
-            </w:r>
-            <w:r>
-              <w:rPr>
-                <w:rFonts w:ascii="TH Sarabun New" w:hAnsi="TH Sarabun New"/>
-                <w:sz w:val="32"/>
-                <w:szCs w:val="32"/>
-              </w:rPr>
-              <w:t>2564</w:t>
-            </w:r>
-          </w:p>
-        </w:tc>
-        <w:tc>
-          <w:tcPr>
-            <w:tcW w:w="2012" w:type="dxa"/>
-            <w:shd w:val="clear" w:color="auto" w:fill="auto"/>
-          </w:tcPr>
-          <w:p>
-            <w:pPr>
-              <w:rPr>
-                <w:rFonts w:ascii="TH Sarabun New" w:hAnsi="TH Sarabun New"/>
-                <w:sz w:val="32"/>
-                <w:szCs w:val="32"/>
-                <w:cs/>
-              </w:rPr>
-            </w:pPr>
-            <w:r>
-              <w:rPr>
-                <w:rFonts w:ascii="TH Sarabun New" w:hAnsi="TH Sarabun New" w:hint="cs"/>
-                <w:sz w:val="32"/>
-                <w:szCs w:val="32"/>
-                <w:cs/>
-              </w:rPr>
-              <w:t>จัดทำ</w:t>
-            </w:r>
-          </w:p>
-        </w:tc>
-        <w:tc>
-          <w:tcPr>
-            <w:tcW w:w="1659" w:type="dxa"/>
-            <w:shd w:val="clear" w:color="auto" w:fill="auto"/>
-          </w:tcPr>
-          <w:p>
-            <w:pPr>
-              <w:jc w:val="center"/>
-              <w:rPr>
-                <w:rFonts w:ascii="TH Sarabun New" w:hAnsi="TH Sarabun New"/>
-                <w:sz w:val="32"/>
-                <w:szCs w:val="32"/>
-              </w:rPr>
-            </w:pPr>
-            <w:r>
-              <w:rPr>
-                <w:rFonts w:ascii="TH Sarabun New" w:hAnsi="TH Sarabun New" w:hint="cs"/>
-                <w:sz w:val="32"/>
-                <w:szCs w:val="32"/>
-                <w:cs/>
-              </w:rPr>
-              <w:t xml:space="preserve">วรรัตน์ </w:t>
-            </w:r>
-            <w:r>
-              <w:rPr>
-                <w:rFonts w:ascii="TH Sarabun New" w:hAnsi="TH Sarabun New"/>
-                <w:sz w:val="32"/>
-                <w:szCs w:val="32"/>
-              </w:rPr>
-              <w:t>(QM)</w:t>
-            </w:r>
-          </w:p>
-        </w:tc>
-        <w:tc>
-          <w:tcPr>
-            <w:tcW w:w="1660" w:type="dxa"/>
-            <w:shd w:val="clear" w:color="auto" w:fill="auto"/>
-          </w:tcPr>
-          <w:p>
-            <w:pPr>
-              <w:jc w:val="center"/>
-              <w:rPr>
-                <w:rFonts w:ascii="TH Sarabun New" w:hAnsi="TH Sarabun New"/>
-                <w:sz w:val="32"/>
-                <w:szCs w:val="32"/>
-              </w:rPr>
-            </w:pPr>
-            <w:r>
-              <w:rPr>
-                <w:rFonts w:ascii="TH Sarabun New" w:hAnsi="TH Sarabun New" w:hint="cs"/>
-                <w:sz w:val="32"/>
-                <w:szCs w:val="32"/>
-                <w:cs/>
-              </w:rPr>
-              <w:t xml:space="preserve">ณัฐนันท์ </w:t>
-            </w:r>
-            <w:r>
-              <w:rPr>
-                <w:rFonts w:ascii="TH Sarabun New" w:hAnsi="TH Sarabun New"/>
-                <w:sz w:val="32"/>
-                <w:szCs w:val="32"/>
-              </w:rPr>
-              <w:t>(QA)</w:t>
             </w:r>
           </w:p>
         </w:tc>
@@ -9062,7 +8821,6 @@
           <w:szCs w:val="40"/>
           <w:cs/>
         </w:rPr>
-        <w:lastRenderedPageBreak/>
         <w:t>การควบคุมการเปลี่ยนแปลง</w:t>
       </w:r>
       <w:r>
@@ -9102,6 +8860,7 @@
           <w:szCs w:val="32"/>
           <w:cs/>
         </w:rPr>
+        <w:lastRenderedPageBreak/>
         <w:t>ตาราง</w:t>
       </w:r>
       <w:r>
@@ -9713,69 +9472,115 @@
         <w:tc>
           <w:tcPr>
             <w:tcW w:w="985" w:type="dxa"/>
-            <w:shd w:val="clear" w:color="auto" w:fill="auto"/>
-          </w:tcPr>
-          <w:p>
-            <w:pPr>
-              <w:jc w:val="center"/>
-              <w:rPr>
-                <w:rFonts w:ascii="TH Sarabun New" w:hAnsi="TH Sarabun New"/>
-                <w:sz w:val="32"/>
-                <w:szCs w:val="32"/>
-                <w:cs/>
-              </w:rPr>
-            </w:pPr>
-            <w:r>
-              <w:rPr>
-                <w:rFonts w:ascii="TH Sarabun New" w:hAnsi="TH Sarabun New"/>
-                <w:sz w:val="32"/>
-                <w:szCs w:val="32"/>
-              </w:rPr>
-              <w:t>3.2.1</w:t>
+            <w:tcBorders>
+              <w:bottom w:val="single" w:sz="4" w:space="0" w:color="auto"/>
+            </w:tcBorders>
+            <w:shd w:val="clear" w:color="auto" w:fill="FFFFFF" w:themeFill="background1"/>
+          </w:tcPr>
+          <w:p>
+            <w:pPr>
+              <w:jc w:val="center"/>
+              <w:rPr>
+                <w:rFonts w:ascii="TH Sarabun New" w:hAnsi="TH Sarabun New" w:hint="cs"/>
+                <w:b/>
+                <w:bCs/>
+                <w:sz w:val="32"/>
+                <w:szCs w:val="32"/>
+                <w:cs/>
+              </w:rPr>
+            </w:pPr>
+            <w:r>
+              <w:rPr>
+                <w:rFonts w:ascii="TH Sarabun New" w:hAnsi="TH Sarabun New"/>
+                <w:sz w:val="32"/>
+                <w:szCs w:val="32"/>
+              </w:rPr>
+              <w:t>1</w:t>
+            </w:r>
+            <w:r>
+              <w:rPr>
+                <w:rFonts w:ascii="TH Sarabun New" w:hAnsi="TH Sarabun New"/>
+                <w:sz w:val="32"/>
+                <w:szCs w:val="32"/>
+                <w:cs/>
+              </w:rPr>
+              <w:t>.</w:t>
+            </w:r>
+            <w:r>
+              <w:rPr>
+                <w:rFonts w:ascii="TH Sarabun New" w:hAnsi="TH Sarabun New"/>
+                <w:sz w:val="32"/>
+                <w:szCs w:val="32"/>
+              </w:rPr>
+              <w:t>2</w:t>
+            </w:r>
+            <w:r>
+              <w:rPr>
+                <w:rFonts w:ascii="TH Sarabun New" w:hAnsi="TH Sarabun New"/>
+                <w:sz w:val="32"/>
+                <w:szCs w:val="32"/>
+                <w:cs/>
+              </w:rPr>
+              <w:t>.</w:t>
+            </w:r>
+            <w:r>
+              <w:rPr>
+                <w:rFonts w:ascii="TH Sarabun New" w:hAnsi="TH Sarabun New"/>
+                <w:sz w:val="32"/>
+                <w:szCs w:val="32"/>
+              </w:rPr>
+              <w:t>1</w:t>
             </w:r>
           </w:p>
         </w:tc>
         <w:tc>
           <w:tcPr>
             <w:tcW w:w="1980" w:type="dxa"/>
-            <w:shd w:val="clear" w:color="auto" w:fill="auto"/>
-          </w:tcPr>
-          <w:p>
-            <w:pPr>
-              <w:jc w:val="center"/>
-              <w:rPr>
-                <w:rFonts w:ascii="TH Sarabun New" w:hAnsi="TH Sarabun New"/>
-                <w:sz w:val="32"/>
-                <w:szCs w:val="32"/>
-              </w:rPr>
-            </w:pPr>
-            <w:r>
-              <w:rPr>
-                <w:rFonts w:ascii="TH Sarabun New" w:hAnsi="TH Sarabun New"/>
-                <w:sz w:val="32"/>
-                <w:szCs w:val="32"/>
-              </w:rPr>
-              <w:t>16</w:t>
-            </w:r>
-            <w:r>
-              <w:rPr>
-                <w:rFonts w:ascii="TH Sarabun New" w:hAnsi="TH Sarabun New"/>
-                <w:sz w:val="32"/>
-                <w:szCs w:val="32"/>
+            <w:tcBorders>
+              <w:bottom w:val="single" w:sz="4" w:space="0" w:color="auto"/>
+            </w:tcBorders>
+            <w:shd w:val="clear" w:color="auto" w:fill="FFFFFF" w:themeFill="background1"/>
+          </w:tcPr>
+          <w:p>
+            <w:pPr>
+              <w:jc w:val="center"/>
+              <w:rPr>
+                <w:rFonts w:ascii="TH Sarabun New" w:hAnsi="TH Sarabun New" w:hint="cs"/>
+                <w:b/>
+                <w:bCs/>
+                <w:sz w:val="32"/>
+                <w:szCs w:val="32"/>
+                <w:cs/>
+              </w:rPr>
+            </w:pPr>
+            <w:r>
+              <w:rPr>
+                <w:rFonts w:ascii="TH Sarabun New" w:hAnsi="TH Sarabun New"/>
+                <w:sz w:val="32"/>
+                <w:szCs w:val="32"/>
+              </w:rPr>
+              <w:t xml:space="preserve">15 </w:t>
+            </w:r>
+            <w:r>
+              <w:rPr>
+                <w:rFonts w:ascii="TH Sarabun New" w:hAnsi="TH Sarabun New"/>
+                <w:sz w:val="32"/>
+                <w:szCs w:val="32"/>
+                <w:cs/>
+              </w:rPr>
+              <w:t>กรกฎาคม</w:t>
+            </w:r>
+            <w:r>
+              <w:rPr>
+                <w:rFonts w:ascii="TH Sarabun New" w:hAnsi="TH Sarabun New" w:hint="cs"/>
+                <w:sz w:val="32"/>
+                <w:szCs w:val="32"/>
+                <w:cs/>
               </w:rPr>
               <w:t xml:space="preserve"> </w:t>
             </w:r>
             <w:r>
               <w:rPr>
-                <w:rFonts w:ascii="TH Sarabun New" w:hAnsi="TH Sarabun New" w:hint="cs"/>
-                <w:sz w:val="32"/>
-                <w:szCs w:val="32"/>
-                <w:cs/>
-              </w:rPr>
-              <w:t xml:space="preserve">ธันวาคม </w:t>
-            </w:r>
-            <w:r>
-              <w:rPr>
                 <w:rFonts w:ascii="TH Sarabun New" w:hAnsi="TH Sarabun New"/>
                 <w:sz w:val="32"/>
                 <w:szCs w:val="32"/>
@@ -9787,12 +9592,18 @@
         <w:tc>
           <w:tcPr>
             <w:tcW w:w="2012" w:type="dxa"/>
-            <w:shd w:val="clear" w:color="auto" w:fill="auto"/>
-          </w:tcPr>
-          <w:p>
-            <w:pPr>
-              <w:rPr>
-                <w:rFonts w:ascii="TH Sarabun New" w:hAnsi="TH Sarabun New"/>
+            <w:tcBorders>
+              <w:bottom w:val="single" w:sz="4" w:space="0" w:color="auto"/>
+            </w:tcBorders>
+            <w:shd w:val="clear" w:color="auto" w:fill="FFFFFF" w:themeFill="background1"/>
+          </w:tcPr>
+          <w:p>
+            <w:pPr>
+              <w:jc w:val="center"/>
+              <w:rPr>
+                <w:rFonts w:ascii="TH Sarabun New" w:hAnsi="TH Sarabun New" w:hint="cs"/>
+                <w:b/>
+                <w:bCs/>
                 <w:sz w:val="32"/>
                 <w:szCs w:val="32"/>
                 <w:cs/>
@@ -9812,66 +9623,222 @@
         <w:tc>
           <w:tcPr>
             <w:tcW w:w="1659" w:type="dxa"/>
-            <w:shd w:val="clear" w:color="auto" w:fill="auto"/>
-          </w:tcPr>
-          <w:p>
-            <w:pPr>
-              <w:jc w:val="center"/>
-              <w:rPr>
-                <w:rFonts w:ascii="TH Sarabun New" w:hAnsi="TH Sarabun New"/>
-                <w:sz w:val="32"/>
-                <w:szCs w:val="32"/>
-              </w:rPr>
-            </w:pPr>
-            <w:r>
-              <w:rPr>
-                <w:rFonts w:ascii="TH Sarabun New" w:hAnsi="TH Sarabun New" w:hint="cs"/>
-                <w:sz w:val="32"/>
-                <w:szCs w:val="32"/>
-                <w:cs/>
-              </w:rPr>
-              <w:t xml:space="preserve">วรรัตน์ </w:t>
-            </w:r>
-            <w:r>
-              <w:rPr>
-                <w:rFonts w:ascii="TH Sarabun New" w:hAnsi="TH Sarabun New"/>
-                <w:sz w:val="32"/>
-                <w:szCs w:val="32"/>
-              </w:rPr>
-              <w:t>(QM)</w:t>
+            <w:tcBorders>
+              <w:bottom w:val="single" w:sz="4" w:space="0" w:color="auto"/>
+            </w:tcBorders>
+            <w:shd w:val="clear" w:color="auto" w:fill="FFFFFF" w:themeFill="background1"/>
+          </w:tcPr>
+          <w:p>
+            <w:pPr>
+              <w:jc w:val="center"/>
+              <w:rPr>
+                <w:rFonts w:ascii="TH Sarabun New" w:hAnsi="TH Sarabun New"/>
+                <w:sz w:val="32"/>
+                <w:szCs w:val="32"/>
+              </w:rPr>
+            </w:pPr>
+            <w:r>
+              <w:rPr>
+                <w:rFonts w:ascii="TH Sarabun New" w:hAnsi="TH Sarabun New"/>
+                <w:sz w:val="32"/>
+                <w:szCs w:val="32"/>
+                <w:cs/>
+              </w:rPr>
+              <w:t>ณัฐดนัย</w:t>
+            </w:r>
+            <w:r>
+              <w:rPr>
+                <w:rFonts w:ascii="TH Sarabun New" w:hAnsi="TH Sarabun New"/>
+                <w:sz w:val="32"/>
+                <w:szCs w:val="32"/>
+                <w:cs/>
+              </w:rPr>
+              <w:t xml:space="preserve"> (</w:t>
+            </w:r>
+            <w:r>
+              <w:rPr>
+                <w:rFonts w:ascii="TH Sarabun New" w:hAnsi="TH Sarabun New"/>
+                <w:sz w:val="32"/>
+                <w:szCs w:val="32"/>
+              </w:rPr>
+              <w:t>DM</w:t>
+            </w:r>
+            <w:r>
+              <w:rPr>
+                <w:rFonts w:ascii="TH Sarabun New" w:hAnsi="TH Sarabun New"/>
+                <w:sz w:val="32"/>
+                <w:szCs w:val="32"/>
+                <w:cs/>
+              </w:rPr>
+              <w:t>)</w:t>
+            </w:r>
+          </w:p>
+          <w:p>
+            <w:pPr>
+              <w:jc w:val="center"/>
+              <w:rPr>
+                <w:rFonts w:ascii="TH Sarabun New" w:hAnsi="TH Sarabun New" w:hint="cs"/>
+                <w:b/>
+                <w:bCs/>
+                <w:sz w:val="32"/>
+                <w:szCs w:val="32"/>
+                <w:cs/>
+              </w:rPr>
+            </w:pPr>
+            <w:r>
+              <w:rPr>
+                <w:rFonts w:ascii="TH Sarabun New" w:hAnsi="TH Sarabun New"/>
+                <w:sz w:val="32"/>
+                <w:szCs w:val="32"/>
+                <w:cs/>
+              </w:rPr>
+              <w:t>กล้ายุทธ</w:t>
+            </w:r>
+            <w:r>
+              <w:rPr>
+                <w:rFonts w:ascii="TH Sarabun New" w:hAnsi="TH Sarabun New" w:hint="cs"/>
+                <w:sz w:val="32"/>
+                <w:szCs w:val="32"/>
+                <w:cs/>
+              </w:rPr>
+              <w:t xml:space="preserve"> </w:t>
+            </w:r>
+            <w:r>
+              <w:rPr>
+                <w:rFonts w:ascii="TH Sarabun New" w:hAnsi="TH Sarabun New"/>
+                <w:sz w:val="32"/>
+                <w:szCs w:val="32"/>
+                <w:cs/>
+              </w:rPr>
+              <w:t>(</w:t>
+            </w:r>
+            <w:r>
+              <w:rPr>
+                <w:rFonts w:ascii="TH Sarabun New" w:hAnsi="TH Sarabun New"/>
+                <w:sz w:val="32"/>
+                <w:szCs w:val="32"/>
+              </w:rPr>
+              <w:t>PL</w:t>
+            </w:r>
+            <w:r>
+              <w:rPr>
+                <w:rFonts w:ascii="TH Sarabun New" w:hAnsi="TH Sarabun New"/>
+                <w:sz w:val="32"/>
+                <w:szCs w:val="32"/>
+                <w:cs/>
+              </w:rPr>
+              <w:t>)</w:t>
             </w:r>
           </w:p>
         </w:tc>
         <w:tc>
           <w:tcPr>
             <w:tcW w:w="1660" w:type="dxa"/>
-            <w:shd w:val="clear" w:color="auto" w:fill="auto"/>
-          </w:tcPr>
-          <w:p>
-            <w:pPr>
-              <w:jc w:val="center"/>
-              <w:rPr>
-                <w:rFonts w:ascii="TH Sarabun New" w:hAnsi="TH Sarabun New"/>
-                <w:sz w:val="32"/>
-                <w:szCs w:val="32"/>
-              </w:rPr>
-            </w:pPr>
-            <w:r>
-              <w:rPr>
-                <w:rFonts w:ascii="TH Sarabun New" w:hAnsi="TH Sarabun New" w:hint="cs"/>
-                <w:sz w:val="32"/>
-                <w:szCs w:val="32"/>
-                <w:cs/>
-              </w:rPr>
-              <w:t xml:space="preserve">ณัฐนันท์ </w:t>
-            </w:r>
-            <w:r>
-              <w:rPr>
-                <w:rFonts w:ascii="TH Sarabun New" w:hAnsi="TH Sarabun New"/>
-                <w:sz w:val="32"/>
-                <w:szCs w:val="32"/>
-              </w:rPr>
-              <w:t>(QA)</w:t>
+            <w:tcBorders>
+              <w:bottom w:val="single" w:sz="4" w:space="0" w:color="auto"/>
+            </w:tcBorders>
+            <w:shd w:val="clear" w:color="auto" w:fill="FFFFFF" w:themeFill="background1"/>
+          </w:tcPr>
+          <w:p>
+            <w:pPr>
+              <w:jc w:val="center"/>
+              <w:rPr>
+                <w:rFonts w:ascii="TH Sarabun New" w:hAnsi="TH Sarabun New"/>
+                <w:sz w:val="32"/>
+                <w:szCs w:val="32"/>
+              </w:rPr>
+            </w:pPr>
+            <w:r>
+              <w:rPr>
+                <w:rFonts w:ascii="TH Sarabun New" w:hAnsi="TH Sarabun New"/>
+                <w:sz w:val="32"/>
+                <w:szCs w:val="32"/>
+                <w:cs/>
+              </w:rPr>
+              <w:t>วริศรา</w:t>
+            </w:r>
+            <w:r>
+              <w:rPr>
+                <w:rFonts w:ascii="TH Sarabun New" w:hAnsi="TH Sarabun New"/>
+                <w:sz w:val="32"/>
+                <w:szCs w:val="32"/>
+                <w:cs/>
+              </w:rPr>
+              <w:t xml:space="preserve"> (</w:t>
+            </w:r>
+            <w:r>
+              <w:rPr>
+                <w:rFonts w:ascii="TH Sarabun New" w:hAnsi="TH Sarabun New"/>
+                <w:sz w:val="32"/>
+                <w:szCs w:val="32"/>
+              </w:rPr>
+              <w:t>D</w:t>
+            </w:r>
+            <w:r>
+              <w:rPr>
+                <w:rFonts w:ascii="TH Sarabun New" w:hAnsi="TH Sarabun New"/>
+                <w:sz w:val="32"/>
+                <w:szCs w:val="32"/>
+                <w:cs/>
+              </w:rPr>
+              <w:t>)</w:t>
+            </w:r>
+          </w:p>
+          <w:p>
+            <w:pPr>
+              <w:jc w:val="center"/>
+              <w:rPr>
+                <w:rFonts w:ascii="TH Sarabun New" w:hAnsi="TH Sarabun New" w:hint="cs"/>
+                <w:b/>
+                <w:bCs/>
+                <w:sz w:val="32"/>
+                <w:szCs w:val="32"/>
+                <w:cs/>
+              </w:rPr>
+            </w:pPr>
+            <w:r>
+              <w:rPr>
+                <w:rFonts w:ascii="TH Sarabun New" w:hAnsi="TH Sarabun New"/>
+                <w:sz w:val="32"/>
+                <w:szCs w:val="32"/>
+                <w:cs/>
+              </w:rPr>
+              <w:t>วรรัตน์</w:t>
+            </w:r>
+            <w:r>
+              <w:rPr>
+                <w:rFonts w:ascii="TH Sarabun New" w:hAnsi="TH Sarabun New" w:hint="cs"/>
+                <w:sz w:val="32"/>
+                <w:szCs w:val="32"/>
+                <w:cs/>
+              </w:rPr>
+              <w:t xml:space="preserve"> </w:t>
+            </w:r>
+            <w:r>
+              <w:rPr>
+                <w:rFonts w:ascii="TH Sarabun New" w:hAnsi="TH Sarabun New"/>
+                <w:sz w:val="32"/>
+                <w:szCs w:val="32"/>
+                <w:cs/>
+              </w:rPr>
+              <w:t>(</w:t>
+            </w:r>
+            <w:r>
+              <w:rPr>
+                <w:rFonts w:ascii="TH Sarabun New" w:hAnsi="TH Sarabun New"/>
+                <w:sz w:val="32"/>
+                <w:szCs w:val="32"/>
+              </w:rPr>
+              <w:t>QM</w:t>
+            </w:r>
+            <w:r>
+              <w:rPr>
+                <w:rFonts w:ascii="TH Sarabun New" w:hAnsi="TH Sarabun New"/>
+                <w:sz w:val="32"/>
+                <w:szCs w:val="32"/>
+                <w:cs/>
+              </w:rPr>
+              <w:t>)</w:t>
             </w:r>
           </w:p>
         </w:tc>
@@ -9883,6 +9850,8 @@
           <w:cs/>
         </w:rPr>
       </w:pPr>
+      <w:bookmarkStart w:id="0" w:name="_GoBack"/>
+      <w:bookmarkEnd w:id="0"/>
     </w:p>
     <w:sectPr>
       <w:headerReference w:type="default" r:id="rId7"/>
@@ -9897,7 +9866,7 @@
 </file>
 
 <file path=word/endnotes.xml><?xml version="1.0" encoding="utf-8"?>
-<w:endnotes xmlns:wpc="http://schemas.microsoft.com/office/word/2010/wordprocessingCanvas" xmlns:cx="http://schemas.microsoft.com/office/drawing/2014/chartex" xmlns:cx1="http://schemas.microsoft.com/office/drawing/2015/9/8/chartex" xmlns:cx2="http://schemas.microsoft.com/office/drawing/2015/10/21/chartex" xmlns:cx3="http://schemas.microsoft.com/office/drawing/2016/5/9/chartex" xmlns:cx4="http://schemas.microsoft.com/office/drawing/2016/5/10/chartex" xmlns:cx5="http://schemas.microsoft.com/office/drawing/2016/5/11/chartex" xmlns:cx6="http://schemas.microsoft.com/office/drawing/2016/5/12/chartex" xmlns:cx7="http://schemas.microsoft.com/office/drawing/2016/5/13/chartex" xmlns:cx8="http://schemas.microsoft.com/office/drawing/2016/5/14/chartex" xmlns:mc="http://schemas.openxmlformats.org/markup-compatibility/2006" xmlns:aink="http://schemas.microsoft.com/office/drawing/2016/ink" xmlns:am3d="http://schemas.microsoft.com/office/drawing/2017/model3d" xmlns:o="urn:schemas-microsoft-com:office:office" xmlns:r="http://schemas.openxmlformats.org/officeDocument/2006/relationships" xmlns:m="http://schemas.openxmlformats.org/officeDocument/2006/math" xmlns:v="urn:schemas-microsoft-com:vml" xmlns:wp14="http://schemas.microsoft.com/office/word/2010/wordprocessingDrawing" xmlns:wp="http://schemas.openxmlformats.org/drawingml/2006/wordprocessingDrawing" xmlns:w10="urn:schemas-microsoft-com:office:word" xmlns:w="http://schemas.openxmlformats.org/wordprocessingml/2006/main" xmlns:w14="http://schemas.microsoft.com/office/word/2010/wordml" xmlns:w15="http://schemas.microsoft.com/office/word/2012/wordml" xmlns:w16cex="http://schemas.microsoft.com/office/word/2018/wordml/cex" xmlns:w16cid="http://schemas.microsoft.com/office/word/2016/wordml/cid" xmlns:w16="http://schemas.microsoft.com/office/word/2018/wordml" xmlns:w16sdtdh="http://schemas.microsoft.com/office/word/2020/wordml/sdtdatahash" xmlns:w16se="http://schemas.microsoft.com/office/word/2015/wordml/symex" xmlns:wpg="http://schemas.microsoft.com/office/word/2010/wordprocessingGroup" xmlns:wpi="http://schemas.microsoft.com/office/word/2010/wordprocessingInk" xmlns:wne="http://schemas.microsoft.com/office/word/2006/wordml" xmlns:wps="http://schemas.microsoft.com/office/word/2010/wordprocessingShape" mc:Ignorable="w14 w15 w16se w16cid w16 w16cex w16sdtdh wp14">
+<w:endnotes xmlns:wpc="http://schemas.microsoft.com/office/word/2010/wordprocessingCanvas" xmlns:cx="http://schemas.microsoft.com/office/drawing/2014/chartex" xmlns:cx1="http://schemas.microsoft.com/office/drawing/2015/9/8/chartex" xmlns:cx2="http://schemas.microsoft.com/office/drawing/2015/10/21/chartex" xmlns:mc="http://schemas.openxmlformats.org/markup-compatibility/2006" xmlns:o="urn:schemas-microsoft-com:office:office" xmlns:r="http://schemas.openxmlformats.org/officeDocument/2006/relationships" xmlns:m="http://schemas.openxmlformats.org/officeDocument/2006/math" xmlns:v="urn:schemas-microsoft-com:vml" xmlns:wp14="http://schemas.microsoft.com/office/word/2010/wordprocessingDrawing" xmlns:wp="http://schemas.openxmlformats.org/drawingml/2006/wordprocessingDrawing" xmlns:w10="urn:schemas-microsoft-com:office:word" xmlns:w="http://schemas.openxmlformats.org/wordprocessingml/2006/main" xmlns:w14="http://schemas.microsoft.com/office/word/2010/wordml" xmlns:w15="http://schemas.microsoft.com/office/word/2012/wordml" xmlns:w16se="http://schemas.microsoft.com/office/word/2015/wordml/symex" xmlns:wpg="http://schemas.microsoft.com/office/word/2010/wordprocessingGroup" xmlns:wpi="http://schemas.microsoft.com/office/word/2010/wordprocessingInk" xmlns:wne="http://schemas.microsoft.com/office/word/2006/wordml" xmlns:wps="http://schemas.microsoft.com/office/word/2010/wordprocessingShape" mc:Ignorable="w14 w15 w16se wp14">
   <w:endnote w:type="separator" w:id="-1">
     <w:p>
       <w:pPr>
@@ -9922,7 +9891,7 @@
 </file>
 
 <file path=word/footer1.xml><?xml version="1.0" encoding="utf-8"?>
-<w:ftr xmlns:wpc="http://schemas.microsoft.com/office/word/2010/wordprocessingCanvas" xmlns:cx="http://schemas.microsoft.com/office/drawing/2014/chartex" xmlns:cx1="http://schemas.microsoft.com/office/drawing/2015/9/8/chartex" xmlns:cx2="http://schemas.microsoft.com/office/drawing/2015/10/21/chartex" xmlns:cx3="http://schemas.microsoft.com/office/drawing/2016/5/9/chartex" xmlns:cx4="http://schemas.microsoft.com/office/drawing/2016/5/10/chartex" xmlns:cx5="http://schemas.microsoft.com/office/drawing/2016/5/11/chartex" xmlns:cx6="http://schemas.microsoft.com/office/drawing/2016/5/12/chartex" xmlns:cx7="http://schemas.microsoft.com/office/drawing/2016/5/13/chartex" xmlns:cx8="http://schemas.microsoft.com/office/drawing/2016/5/14/chartex" xmlns:mc="http://schemas.openxmlformats.org/markup-compatibility/2006" xmlns:aink="http://schemas.microsoft.com/office/drawing/2016/ink" xmlns:am3d="http://schemas.microsoft.com/office/drawing/2017/model3d" xmlns:o="urn:schemas-microsoft-com:office:office" xmlns:r="http://schemas.openxmlformats.org/officeDocument/2006/relationships" xmlns:m="http://schemas.openxmlformats.org/officeDocument/2006/math" xmlns:v="urn:schemas-microsoft-com:vml" xmlns:wp14="http://schemas.microsoft.com/office/word/2010/wordprocessingDrawing" xmlns:wp="http://schemas.openxmlformats.org/drawingml/2006/wordprocessingDrawing" xmlns:w10="urn:schemas-microsoft-com:office:word" xmlns:w="http://schemas.openxmlformats.org/wordprocessingml/2006/main" xmlns:w14="http://schemas.microsoft.com/office/word/2010/wordml" xmlns:w15="http://schemas.microsoft.com/office/word/2012/wordml" xmlns:w16cex="http://schemas.microsoft.com/office/word/2018/wordml/cex" xmlns:w16cid="http://schemas.microsoft.com/office/word/2016/wordml/cid" xmlns:w16="http://schemas.microsoft.com/office/word/2018/wordml" xmlns:w16sdtdh="http://schemas.microsoft.com/office/word/2020/wordml/sdtdatahash" xmlns:w16se="http://schemas.microsoft.com/office/word/2015/wordml/symex" xmlns:wpg="http://schemas.microsoft.com/office/word/2010/wordprocessingGroup" xmlns:wpi="http://schemas.microsoft.com/office/word/2010/wordprocessingInk" xmlns:wne="http://schemas.microsoft.com/office/word/2006/wordml" xmlns:wps="http://schemas.microsoft.com/office/word/2010/wordprocessingShape" mc:Ignorable="w14 w15 w16se w16cid w16 w16cex w16sdtdh wp14">
+<w:ftr xmlns:wpc="http://schemas.microsoft.com/office/word/2010/wordprocessingCanvas" xmlns:cx="http://schemas.microsoft.com/office/drawing/2014/chartex" xmlns:cx1="http://schemas.microsoft.com/office/drawing/2015/9/8/chartex" xmlns:cx2="http://schemas.microsoft.com/office/drawing/2015/10/21/chartex" xmlns:mc="http://schemas.openxmlformats.org/markup-compatibility/2006" xmlns:o="urn:schemas-microsoft-com:office:office" xmlns:r="http://schemas.openxmlformats.org/officeDocument/2006/relationships" xmlns:m="http://schemas.openxmlformats.org/officeDocument/2006/math" xmlns:v="urn:schemas-microsoft-com:vml" xmlns:wp14="http://schemas.microsoft.com/office/word/2010/wordprocessingDrawing" xmlns:wp="http://schemas.openxmlformats.org/drawingml/2006/wordprocessingDrawing" xmlns:w10="urn:schemas-microsoft-com:office:word" xmlns:w="http://schemas.openxmlformats.org/wordprocessingml/2006/main" xmlns:w14="http://schemas.microsoft.com/office/word/2010/wordml" xmlns:w15="http://schemas.microsoft.com/office/word/2012/wordml" xmlns:w16se="http://schemas.microsoft.com/office/word/2015/wordml/symex" xmlns:wpg="http://schemas.microsoft.com/office/word/2010/wordprocessingGroup" xmlns:wpi="http://schemas.microsoft.com/office/word/2010/wordprocessingInk" xmlns:wne="http://schemas.microsoft.com/office/word/2006/wordml" xmlns:wps="http://schemas.microsoft.com/office/word/2010/wordprocessingShape" mc:Ignorable="w14 w15 w16se wp14">
   <w:p>
     <w:pPr>
       <w:pStyle w:val="Footer"/>
@@ -10008,7 +9977,7 @@
 </file>
 
 <file path=word/footnotes.xml><?xml version="1.0" encoding="utf-8"?>
-<w:footnotes xmlns:wpc="http://schemas.microsoft.com/office/word/2010/wordprocessingCanvas" xmlns:cx="http://schemas.microsoft.com/office/drawing/2014/chartex" xmlns:cx1="http://schemas.microsoft.com/office/drawing/2015/9/8/chartex" xmlns:cx2="http://schemas.microsoft.com/office/drawing/2015/10/21/chartex" xmlns:cx3="http://schemas.microsoft.com/office/drawing/2016/5/9/chartex" xmlns:cx4="http://schemas.microsoft.com/office/drawing/2016/5/10/chartex" xmlns:cx5="http://schemas.microsoft.com/office/drawing/2016/5/11/chartex" xmlns:cx6="http://schemas.microsoft.com/office/drawing/2016/5/12/chartex" xmlns:cx7="http://schemas.microsoft.com/office/drawing/2016/5/13/chartex" xmlns:cx8="http://schemas.microsoft.com/office/drawing/2016/5/14/chartex" xmlns:mc="http://schemas.openxmlformats.org/markup-compatibility/2006" xmlns:aink="http://schemas.microsoft.com/office/drawing/2016/ink" xmlns:am3d="http://schemas.microsoft.com/office/drawing/2017/model3d" xmlns:o="urn:schemas-microsoft-com:office:office" xmlns:r="http://schemas.openxmlformats.org/officeDocument/2006/relationships" xmlns:m="http://schemas.openxmlformats.org/officeDocument/2006/math" xmlns:v="urn:schemas-microsoft-com:vml" xmlns:wp14="http://schemas.microsoft.com/office/word/2010/wordprocessingDrawing" xmlns:wp="http://schemas.openxmlformats.org/drawingml/2006/wordprocessingDrawing" xmlns:w10="urn:schemas-microsoft-com:office:word" xmlns:w="http://schemas.openxmlformats.org/wordprocessingml/2006/main" xmlns:w14="http://schemas.microsoft.com/office/word/2010/wordml" xmlns:w15="http://schemas.microsoft.com/office/word/2012/wordml" xmlns:w16cex="http://schemas.microsoft.com/office/word/2018/wordml/cex" xmlns:w16cid="http://schemas.microsoft.com/office/word/2016/wordml/cid" xmlns:w16="http://schemas.microsoft.com/office/word/2018/wordml" xmlns:w16sdtdh="http://schemas.microsoft.com/office/word/2020/wordml/sdtdatahash" xmlns:w16se="http://schemas.microsoft.com/office/word/2015/wordml/symex" xmlns:wpg="http://schemas.microsoft.com/office/word/2010/wordprocessingGroup" xmlns:wpi="http://schemas.microsoft.com/office/word/2010/wordprocessingInk" xmlns:wne="http://schemas.microsoft.com/office/word/2006/wordml" xmlns:wps="http://schemas.microsoft.com/office/word/2010/wordprocessingShape" mc:Ignorable="w14 w15 w16se w16cid w16 w16cex w16sdtdh wp14">
+<w:footnotes xmlns:wpc="http://schemas.microsoft.com/office/word/2010/wordprocessingCanvas" xmlns:cx="http://schemas.microsoft.com/office/drawing/2014/chartex" xmlns:cx1="http://schemas.microsoft.com/office/drawing/2015/9/8/chartex" xmlns:cx2="http://schemas.microsoft.com/office/drawing/2015/10/21/chartex" xmlns:mc="http://schemas.openxmlformats.org/markup-compatibility/2006" xmlns:o="urn:schemas-microsoft-com:office:office" xmlns:r="http://schemas.openxmlformats.org/officeDocument/2006/relationships" xmlns:m="http://schemas.openxmlformats.org/officeDocument/2006/math" xmlns:v="urn:schemas-microsoft-com:vml" xmlns:wp14="http://schemas.microsoft.com/office/word/2010/wordprocessingDrawing" xmlns:wp="http://schemas.openxmlformats.org/drawingml/2006/wordprocessingDrawing" xmlns:w10="urn:schemas-microsoft-com:office:word" xmlns:w="http://schemas.openxmlformats.org/wordprocessingml/2006/main" xmlns:w14="http://schemas.microsoft.com/office/word/2010/wordml" xmlns:w15="http://schemas.microsoft.com/office/word/2012/wordml" xmlns:w16se="http://schemas.microsoft.com/office/word/2015/wordml/symex" xmlns:wpg="http://schemas.microsoft.com/office/word/2010/wordprocessingGroup" xmlns:wpi="http://schemas.microsoft.com/office/word/2010/wordprocessingInk" xmlns:wne="http://schemas.microsoft.com/office/word/2006/wordml" xmlns:wps="http://schemas.microsoft.com/office/word/2010/wordprocessingShape" mc:Ignorable="w14 w15 w16se wp14">
   <w:footnote w:type="separator" w:id="-1">
     <w:p>
       <w:pPr>
@@ -10033,7 +10002,7 @@
 </file>
 
 <file path=word/header1.xml><?xml version="1.0" encoding="utf-8"?>
-<w:hdr xmlns:wpc="http://schemas.microsoft.com/office/word/2010/wordprocessingCanvas" xmlns:cx="http://schemas.microsoft.com/office/drawing/2014/chartex" xmlns:cx1="http://schemas.microsoft.com/office/drawing/2015/9/8/chartex" xmlns:cx2="http://schemas.microsoft.com/office/drawing/2015/10/21/chartex" xmlns:cx3="http://schemas.microsoft.com/office/drawing/2016/5/9/chartex" xmlns:cx4="http://schemas.microsoft.com/office/drawing/2016/5/10/chartex" xmlns:cx5="http://schemas.microsoft.com/office/drawing/2016/5/11/chartex" xmlns:cx6="http://schemas.microsoft.com/office/drawing/2016/5/12/chartex" xmlns:cx7="http://schemas.microsoft.com/office/drawing/2016/5/13/chartex" xmlns:cx8="http://schemas.microsoft.com/office/drawing/2016/5/14/chartex" xmlns:mc="http://schemas.openxmlformats.org/markup-compatibility/2006" xmlns:aink="http://schemas.microsoft.com/office/drawing/2016/ink" xmlns:am3d="http://schemas.microsoft.com/office/drawing/2017/model3d" xmlns:o="urn:schemas-microsoft-com:office:office" xmlns:r="http://schemas.openxmlformats.org/officeDocument/2006/relationships" xmlns:m="http://schemas.openxmlformats.org/officeDocument/2006/math" xmlns:v="urn:schemas-microsoft-com:vml" xmlns:wp14="http://schemas.microsoft.com/office/word/2010/wordprocessingDrawing" xmlns:wp="http://schemas.openxmlformats.org/drawingml/2006/wordprocessingDrawing" xmlns:w10="urn:schemas-microsoft-com:office:word" xmlns:w="http://schemas.openxmlformats.org/wordprocessingml/2006/main" xmlns:w14="http://schemas.microsoft.com/office/word/2010/wordml" xmlns:w15="http://schemas.microsoft.com/office/word/2012/wordml" xmlns:w16cex="http://schemas.microsoft.com/office/word/2018/wordml/cex" xmlns:w16cid="http://schemas.microsoft.com/office/word/2016/wordml/cid" xmlns:w16="http://schemas.microsoft.com/office/word/2018/wordml" xmlns:w16sdtdh="http://schemas.microsoft.com/office/word/2020/wordml/sdtdatahash" xmlns:w16se="http://schemas.microsoft.com/office/word/2015/wordml/symex" xmlns:wpg="http://schemas.microsoft.com/office/word/2010/wordprocessingGroup" xmlns:wpi="http://schemas.microsoft.com/office/word/2010/wordprocessingInk" xmlns:wne="http://schemas.microsoft.com/office/word/2006/wordml" xmlns:wps="http://schemas.microsoft.com/office/word/2010/wordprocessingShape" mc:Ignorable="w14 w15 w16se w16cid w16 w16cex w16sdtdh wp14">
+<w:hdr xmlns:wpc="http://schemas.microsoft.com/office/word/2010/wordprocessingCanvas" xmlns:cx="http://schemas.microsoft.com/office/drawing/2014/chartex" xmlns:cx1="http://schemas.microsoft.com/office/drawing/2015/9/8/chartex" xmlns:cx2="http://schemas.microsoft.com/office/drawing/2015/10/21/chartex" xmlns:mc="http://schemas.openxmlformats.org/markup-compatibility/2006" xmlns:o="urn:schemas-microsoft-com:office:office" xmlns:r="http://schemas.openxmlformats.org/officeDocument/2006/relationships" xmlns:m="http://schemas.openxmlformats.org/officeDocument/2006/math" xmlns:v="urn:schemas-microsoft-com:vml" xmlns:wp14="http://schemas.microsoft.com/office/word/2010/wordprocessingDrawing" xmlns:wp="http://schemas.openxmlformats.org/drawingml/2006/wordprocessingDrawing" xmlns:w10="urn:schemas-microsoft-com:office:word" xmlns:w="http://schemas.openxmlformats.org/wordprocessingml/2006/main" xmlns:w14="http://schemas.microsoft.com/office/word/2010/wordml" xmlns:w15="http://schemas.microsoft.com/office/word/2012/wordml" xmlns:w16se="http://schemas.microsoft.com/office/word/2015/wordml/symex" xmlns:wpg="http://schemas.microsoft.com/office/word/2010/wordprocessingGroup" xmlns:wpi="http://schemas.microsoft.com/office/word/2010/wordprocessingInk" xmlns:wne="http://schemas.microsoft.com/office/word/2006/wordml" xmlns:wps="http://schemas.microsoft.com/office/word/2010/wordprocessingShape" mc:Ignorable="w14 w15 w16se wp14">
   <w:p>
     <w:pPr>
       <w:pStyle w:val="Header"/>
@@ -10111,7 +10080,7 @@
 </file>
 
 <file path=word/styles.xml><?xml version="1.0" encoding="utf-8"?>
-<w:styles xmlns:mc="http://schemas.openxmlformats.org/markup-compatibility/2006" xmlns:r="http://schemas.openxmlformats.org/officeDocument/2006/relationships" xmlns:w="http://schemas.openxmlformats.org/wordprocessingml/2006/main" xmlns:w14="http://schemas.microsoft.com/office/word/2010/wordml" xmlns:w15="http://schemas.microsoft.com/office/word/2012/wordml" xmlns:w16cex="http://schemas.microsoft.com/office/word/2018/wordml/cex" xmlns:w16cid="http://schemas.microsoft.com/office/word/2016/wordml/cid" xmlns:w16="http://schemas.microsoft.com/office/word/2018/wordml" xmlns:w16sdtdh="http://schemas.microsoft.com/office/word/2020/wordml/sdtdatahash" xmlns:w16se="http://schemas.microsoft.com/office/word/2015/wordml/symex" mc:Ignorable="w14 w15 w16se w16cid w16 w16cex w16sdtdh">
+<w:styles xmlns:mc="http://schemas.openxmlformats.org/markup-compatibility/2006" xmlns:r="http://schemas.openxmlformats.org/officeDocument/2006/relationships" xmlns:w="http://schemas.openxmlformats.org/wordprocessingml/2006/main" xmlns:w14="http://schemas.microsoft.com/office/word/2010/wordml" xmlns:w15="http://schemas.microsoft.com/office/word/2012/wordml" xmlns:w16se="http://schemas.microsoft.com/office/word/2015/wordml/symex" mc:Ignorable="w14 w15 w16se">
   <w:docDefaults>
     <w:rPrDefault>
       <w:rPr>
@@ -10127,7 +10096,7 @@
       </w:pPr>
     </w:pPrDefault>
   </w:docDefaults>
-  <w:latentStyles w:defLockedState="0" w:defUIPriority="99" w:defSemiHidden="0" w:defUnhideWhenUsed="0" w:defQFormat="0" w:count="376">
+  <w:latentStyles w:defLockedState="0" w:defUIPriority="99" w:defSemiHidden="0" w:defUnhideWhenUsed="0" w:defQFormat="0" w:count="373">
     <w:lsdException w:name="Normal" w:uiPriority="0" w:qFormat="1"/>
     <w:lsdException w:name="heading 1" w:uiPriority="9" w:qFormat="1"/>
     <w:lsdException w:name="heading 2" w:semiHidden="1" w:uiPriority="9" w:unhideWhenUsed="1" w:qFormat="1"/>
@@ -10501,9 +10470,6 @@
     <w:lsdException w:name="List Table 7 Colorful Accent 6" w:uiPriority="52"/>
     <w:lsdException w:name="Mention" w:semiHidden="1" w:unhideWhenUsed="1"/>
     <w:lsdException w:name="Smart Hyperlink" w:semiHidden="1" w:unhideWhenUsed="1"/>
-    <w:lsdException w:name="Hashtag" w:semiHidden="1" w:unhideWhenUsed="1"/>
-    <w:lsdException w:name="Unresolved Mention" w:semiHidden="1" w:unhideWhenUsed="1"/>
-    <w:lsdException w:name="Smart Link" w:semiHidden="1" w:unhideWhenUsed="1"/>
   </w:latentStyles>
   <w:style w:type="paragraph" w:default="1" w:styleId="Normal">
     <w:name w:val="Normal"/>
@@ -10918,7 +10884,7 @@
 </file>
 
 <file path=customXml/itemProps1.xml><?xml version="1.0" encoding="utf-8"?>
-<ds:datastoreItem xmlns:ds="http://schemas.openxmlformats.org/officeDocument/2006/customXml" ds:itemID="{9DB652AE-F058-4BD5-B5D1-EFCFF2A2CE51}">
+<ds:datastoreItem xmlns:ds="http://schemas.openxmlformats.org/officeDocument/2006/customXml" ds:itemID="{02E6E383-C39C-49AF-984A-B2BA9B45A6C5}">
   <ds:schemaRefs>
     <ds:schemaRef ds:uri="http://schemas.openxmlformats.org/officeDocument/2006/bibliography"/>
   </ds:schemaRefs>

</xml_diff>